<commit_message>
Added some information to the meassurementreports
</commit_message>
<xml_diff>
--- a/meetrapporten/working/Grijstint geheugen.docx
+++ b/meetrapporten/working/Grijstint geheugen.docx
@@ -1,6 +1,6 @@
 
 <file path=word/document.xml><?xml version="1.0" encoding="utf-8"?>
-<w:document xmlns:wpc="http://schemas.microsoft.com/office/word/2010/wordprocessingCanvas" xmlns:mo="http://schemas.microsoft.com/office/mac/office/2008/main" xmlns:mc="http://schemas.openxmlformats.org/markup-compatibility/2006" xmlns:mv="urn:schemas-microsoft-com:mac:vml" xmlns:o="urn:schemas-microsoft-com:office:office" xmlns:r="http://schemas.openxmlformats.org/officeDocument/2006/relationships" xmlns:m="http://schemas.openxmlformats.org/officeDocument/2006/math" xmlns:v="urn:schemas-microsoft-com:vml" xmlns:wp14="http://schemas.microsoft.com/office/word/2010/wordprocessingDrawing" xmlns:wp="http://schemas.openxmlformats.org/drawingml/2006/wordprocessingDrawing" xmlns:w10="urn:schemas-microsoft-com:office:word" xmlns:w="http://schemas.openxmlformats.org/wordprocessingml/2006/main" xmlns:w14="http://schemas.microsoft.com/office/word/2010/wordml" xmlns:w15="http://schemas.microsoft.com/office/word/2012/wordml" xmlns:wpg="http://schemas.microsoft.com/office/word/2010/wordprocessingGroup" xmlns:wpi="http://schemas.microsoft.com/office/word/2010/wordprocessingInk" xmlns:wne="http://schemas.microsoft.com/office/word/2006/wordml" xmlns:wps="http://schemas.microsoft.com/office/word/2010/wordprocessingShape" mc:Ignorable="w14 w15 wp14">
+<w:document xmlns:wpc="http://schemas.microsoft.com/office/word/2010/wordprocessingCanvas" xmlns:cx="http://schemas.microsoft.com/office/drawing/2014/chartex" xmlns:cx1="http://schemas.microsoft.com/office/drawing/2015/9/8/chartex" xmlns:cx2="http://schemas.microsoft.com/office/drawing/2015/10/21/chartex" xmlns:cx3="http://schemas.microsoft.com/office/drawing/2016/5/9/chartex" xmlns:cx4="http://schemas.microsoft.com/office/drawing/2016/5/10/chartex" xmlns:cx5="http://schemas.microsoft.com/office/drawing/2016/5/11/chartex" xmlns:mc="http://schemas.openxmlformats.org/markup-compatibility/2006" xmlns:o="urn:schemas-microsoft-com:office:office" xmlns:r="http://schemas.openxmlformats.org/officeDocument/2006/relationships" xmlns:m="http://schemas.openxmlformats.org/officeDocument/2006/math" xmlns:v="urn:schemas-microsoft-com:vml" xmlns:wp14="http://schemas.microsoft.com/office/word/2010/wordprocessingDrawing" xmlns:wp="http://schemas.openxmlformats.org/drawingml/2006/wordprocessingDrawing" xmlns:w10="urn:schemas-microsoft-com:office:word" xmlns:w="http://schemas.openxmlformats.org/wordprocessingml/2006/main" xmlns:w14="http://schemas.microsoft.com/office/word/2010/wordml" xmlns:w15="http://schemas.microsoft.com/office/word/2012/wordml" xmlns:w16se="http://schemas.microsoft.com/office/word/2015/wordml/symex" xmlns:wpg="http://schemas.microsoft.com/office/word/2010/wordprocessingGroup" xmlns:wpi="http://schemas.microsoft.com/office/word/2010/wordprocessingInk" xmlns:wne="http://schemas.microsoft.com/office/word/2006/wordml" xmlns:wps="http://schemas.microsoft.com/office/word/2010/wordprocessingShape" mc:Ignorable="w14 w15 w16se wp14">
   <w:body>
     <w:p>
       <w:pPr>
@@ -99,13 +99,67 @@
         <w:rPr>
           <w:lang w:val="nl-NL"/>
         </w:rPr>
-        <w:t xml:space="preserve">Wij gaan bij deze meting kijken welke manier van RGB afbeeldingen omzetten naar Grijstint afbeeldingen </w:t>
-      </w:r>
-      <w:r>
-        <w:rPr>
-          <w:lang w:val="nl-NL"/>
-        </w:rPr>
-        <w:t xml:space="preserve">zo weinig mogelijk geheugen gebruikt. </w:t>
+        <w:t>Wij gaan bij deze met</w:t>
+      </w:r>
+      <w:r>
+        <w:rPr>
+          <w:lang w:val="nl-NL"/>
+        </w:rPr>
+        <w:t>ing kijken welke manier van RGB-</w:t>
+      </w:r>
+      <w:r>
+        <w:rPr>
+          <w:lang w:val="nl-NL"/>
+        </w:rPr>
+        <w:t>afbe</w:t>
+      </w:r>
+      <w:r>
+        <w:rPr>
+          <w:lang w:val="nl-NL"/>
+        </w:rPr>
+        <w:t>eldingen omzetten naar Intensiteit-</w:t>
+      </w:r>
+      <w:r>
+        <w:rPr>
+          <w:lang w:val="nl-NL"/>
+        </w:rPr>
+        <w:t xml:space="preserve">afbeeldingen </w:t>
+      </w:r>
+      <w:r>
+        <w:rPr>
+          <w:lang w:val="nl-NL"/>
+        </w:rPr>
+        <w:t>zo min</w:t>
+      </w:r>
+      <w:r>
+        <w:rPr>
+          <w:lang w:val="nl-NL"/>
+        </w:rPr>
+        <w:t xml:space="preserve"> mogelijk geheugen gebruikt</w:t>
+      </w:r>
+      <w:r>
+        <w:rPr>
+          <w:lang w:val="nl-NL"/>
+        </w:rPr>
+        <w:t>, hierbij zullen we de conversies gebruiken die in het implementatieplan staan beschreven</w:t>
+      </w:r>
+      <w:r>
+        <w:rPr>
+          <w:lang w:val="nl-NL"/>
+        </w:rPr>
+        <w:t xml:space="preserve">. </w:t>
+      </w:r>
+      <w:r>
+        <w:rPr>
+          <w:lang w:val="nl-NL"/>
+        </w:rPr>
+        <w:t xml:space="preserve">Hierbij </w:t>
+      </w:r>
+      <w:r>
+        <w:rPr>
+          <w:lang w:val="nl-NL"/>
+        </w:rPr>
+        <w:t>is onze onderzoeksvraag: Hoeveel meer geheugenruimte neemt de verschillende kleur-naar-intensiteit conversie in tegenover de standaard conversie?</w:t>
       </w:r>
     </w:p>
     <w:p>
@@ -132,21 +186,194 @@
         <w:rPr>
           <w:lang w:val="nl-NL"/>
         </w:rPr>
-        <w:t xml:space="preserve">Wij verwachten dat de </w:t>
-      </w:r>
-      <w:r>
-        <w:rPr>
-          <w:lang w:val="nl-NL"/>
-        </w:rPr>
-        <w:t>manier van éé</w:t>
+        <w:t xml:space="preserve">De hypothese </w:t>
+      </w:r>
+      <w:r>
+        <w:rPr>
+          <w:lang w:val="nl-NL"/>
+        </w:rPr>
+        <w:t xml:space="preserve">is dat de conversie met een enkele RGB-waarde (bijvoorbeeld alleen de rood-waarde) het minste geheugen kost. Dit heeft te maken met het hoeveelheid operaties die hiervoor nodig zijn. </w:t>
+      </w:r>
+    </w:p>
+    <w:p>
+      <w:pPr>
+        <w:pStyle w:val="Kop2"/>
+        <w:rPr>
+          <w:lang w:val="nl-NL"/>
+        </w:rPr>
+      </w:pPr>
+      <w:r>
+        <w:rPr>
+          <w:lang w:val="nl-NL"/>
+        </w:rPr>
+        <w:t>Werkwijze</w:t>
+      </w:r>
+    </w:p>
+    <w:p>
+      <w:pPr>
+        <w:rPr>
+          <w:lang w:val="nl-NL"/>
+        </w:rPr>
+      </w:pPr>
+      <w:r>
+        <w:rPr>
+          <w:lang w:val="nl-NL"/>
+        </w:rPr>
+        <w:t xml:space="preserve">Wij </w:t>
+      </w:r>
+      <w:r>
+        <w:rPr>
+          <w:lang w:val="nl-NL"/>
+        </w:rPr>
+        <w:t xml:space="preserve">gaan de verschillende opties van </w:t>
+      </w:r>
+      <w:proofErr w:type="spellStart"/>
+      <w:r>
+        <w:rPr>
+          <w:lang w:val="nl-NL"/>
+        </w:rPr>
+        <w:t>grayscale</w:t>
+      </w:r>
+      <w:proofErr w:type="spellEnd"/>
+      <w:r>
+        <w:rPr>
+          <w:lang w:val="nl-NL"/>
+        </w:rPr>
+        <w:t xml:space="preserve"> conversies allemaal apart testen. Dit doen we door elke keer met een </w:t>
       </w:r>
       <w:bookmarkStart w:id="0" w:name="_GoBack"/>
       <w:bookmarkEnd w:id="0"/>
-      <w:r>
-        <w:rPr>
-          <w:lang w:val="nl-NL"/>
-        </w:rPr>
-        <w:t>n van de 3 kleuren in een RGB image pakken als grayscale het minste geheugen vereist.</w:t>
+      <w:proofErr w:type="spellStart"/>
+      <w:r>
+        <w:rPr>
+          <w:lang w:val="nl-NL"/>
+        </w:rPr>
+        <w:t>geimplementeerde</w:t>
+      </w:r>
+      <w:proofErr w:type="spellEnd"/>
+      <w:r>
+        <w:rPr>
+          <w:lang w:val="nl-NL"/>
+        </w:rPr>
+        <w:t xml:space="preserve"> optie het programma </w:t>
+      </w:r>
+      <w:r>
+        <w:rPr>
+          <w:lang w:val="nl-NL"/>
+        </w:rPr>
+        <w:t>uitvoeren</w:t>
+      </w:r>
+      <w:r>
+        <w:rPr>
+          <w:lang w:val="nl-NL"/>
+        </w:rPr>
+        <w:t xml:space="preserve"> en de grafieken die </w:t>
+      </w:r>
+      <w:proofErr w:type="spellStart"/>
+      <w:r>
+        <w:rPr>
+          <w:lang w:val="nl-NL"/>
+        </w:rPr>
+        <w:t>visual</w:t>
+      </w:r>
+      <w:proofErr w:type="spellEnd"/>
+      <w:r>
+        <w:rPr>
+          <w:lang w:val="nl-NL"/>
+        </w:rPr>
+        <w:t xml:space="preserve"> studio ons toont over geheuge</w:t>
+      </w:r>
+      <w:r>
+        <w:rPr>
+          <w:lang w:val="nl-NL"/>
+        </w:rPr>
+        <w:t>ngebruik in de gaten te houden en te fotograferen. De foto’s van die grafieken kunnen we nadien vergelijken om te kijken welke optie het minste geheugen gebruikt.</w:t>
+      </w:r>
+      <w:r>
+        <w:rPr>
+          <w:lang w:val="nl-NL"/>
+        </w:rPr>
+        <w:t xml:space="preserve"> Hierbij meten we de hoeveelheid megabyte die gebruikt wordt door het programma op het moment dat de conversie plaatsvindt, we meten dit verschil 5 keer zodat inconsequente metingen niet zoveel invloed hebben</w:t>
+      </w:r>
+      <w:r>
+        <w:rPr>
+          <w:lang w:val="nl-NL"/>
+        </w:rPr>
+        <w:t>, dit doen we voor alle 5 de plaatjes met de twee verschillende implementaties</w:t>
+      </w:r>
+      <w:r>
+        <w:rPr>
+          <w:lang w:val="nl-NL"/>
+        </w:rPr>
+        <w:t xml:space="preserve">. Hierbij voegen we vertragingen toe voor en na het stuk code, hierdoor is in de grafiek duidelijker wat de werkelijke waarde is. </w:t>
+      </w:r>
+    </w:p>
+    <w:p>
+      <w:pPr>
+        <w:spacing w:after="0"/>
+        <w:rPr>
+          <w:lang w:val="nl-NL"/>
+        </w:rPr>
+      </w:pPr>
+      <w:r>
+        <w:rPr>
+          <w:lang w:val="nl-NL"/>
+        </w:rPr>
+        <w:t>Stappenplan:</w:t>
+      </w:r>
+    </w:p>
+    <w:p>
+      <w:pPr>
+        <w:pStyle w:val="Lijstalinea"/>
+        <w:numPr>
+          <w:ilvl w:val="0"/>
+          <w:numId w:val="4"/>
+        </w:numPr>
+        <w:rPr>
+          <w:lang w:val="nl-NL"/>
+        </w:rPr>
+      </w:pPr>
+      <w:r>
+        <w:rPr>
+          <w:lang w:val="nl-NL"/>
+        </w:rPr>
+        <w:t>Zet het programma aan</w:t>
+      </w:r>
+    </w:p>
+    <w:p>
+      <w:pPr>
+        <w:pStyle w:val="Lijstalinea"/>
+        <w:numPr>
+          <w:ilvl w:val="0"/>
+          <w:numId w:val="4"/>
+        </w:numPr>
+        <w:rPr>
+          <w:lang w:val="nl-NL"/>
+        </w:rPr>
+      </w:pPr>
+      <w:r>
+        <w:rPr>
+          <w:lang w:val="nl-NL"/>
+        </w:rPr>
+        <w:t>Laat het programma runnen</w:t>
+      </w:r>
+    </w:p>
+    <w:p>
+      <w:pPr>
+        <w:pStyle w:val="Lijstalinea"/>
+        <w:numPr>
+          <w:ilvl w:val="0"/>
+          <w:numId w:val="4"/>
+        </w:numPr>
+        <w:rPr>
+          <w:lang w:val="nl-NL"/>
+        </w:rPr>
+      </w:pPr>
+      <w:r>
+        <w:rPr>
+          <w:lang w:val="nl-NL"/>
+        </w:rPr>
+        <w:t>Bekijk terwijl het programma runt de grafiek.</w:t>
       </w:r>
     </w:p>
     <w:p>
@@ -160,32 +387,20 @@
         <w:rPr>
           <w:lang w:val="nl-NL"/>
         </w:rPr>
-        <w:t>Werkwijze</w:t>
-      </w:r>
-    </w:p>
-    <w:p>
-      <w:pPr>
-        <w:rPr>
-          <w:lang w:val="nl-NL"/>
-        </w:rPr>
-      </w:pPr>
-      <w:r>
-        <w:rPr>
-          <w:lang w:val="nl-NL"/>
-        </w:rPr>
-        <w:t xml:space="preserve">Wij </w:t>
-      </w:r>
-      <w:r>
-        <w:rPr>
-          <w:lang w:val="nl-NL"/>
-        </w:rPr>
-        <w:t>gaan de verschillende opties van grayscale conversies allemaal apart testen. Dit doen we door elke keer met een geimplementeerde optie het programma af te spelen en de grafieken die visual studio ons toont over geheuge</w:t>
-      </w:r>
-      <w:r>
-        <w:rPr>
-          <w:lang w:val="nl-NL"/>
-        </w:rPr>
-        <w:t>ngebruik in de gaten te houden en te fotograferen. De foto’s van die grafieken kunnen we nadien vergelijken om te kijken welke optie het minste geheugen gebruikt.</w:t>
+        <w:t>Resultaten</w:t>
+      </w:r>
+    </w:p>
+    <w:p>
+      <w:pPr>
+        <w:rPr>
+          <w:lang w:val="nl-NL"/>
+        </w:rPr>
+      </w:pPr>
+      <w:r>
+        <w:rPr>
+          <w:lang w:val="nl-NL"/>
+        </w:rPr>
+        <w:t>Geef de meetresultaten overzichtelijk weer in de vorm van een tabel en/of diagram.</w:t>
       </w:r>
     </w:p>
     <w:p>
@@ -199,20 +414,26 @@
         <w:rPr>
           <w:lang w:val="nl-NL"/>
         </w:rPr>
-        <w:t>Resultaten</w:t>
-      </w:r>
-    </w:p>
-    <w:p>
-      <w:pPr>
-        <w:rPr>
-          <w:lang w:val="nl-NL"/>
-        </w:rPr>
-      </w:pPr>
-      <w:r>
-        <w:rPr>
-          <w:lang w:val="nl-NL"/>
-        </w:rPr>
-        <w:t>Geef de meetresultaten overzichtelijk weer in de vorm van een tabel en/of diagram.</w:t>
+        <w:t>V</w:t>
+      </w:r>
+      <w:r>
+        <w:rPr>
+          <w:lang w:val="nl-NL"/>
+        </w:rPr>
+        <w:t>erwerking</w:t>
+      </w:r>
+    </w:p>
+    <w:p>
+      <w:pPr>
+        <w:rPr>
+          <w:lang w:val="nl-NL"/>
+        </w:rPr>
+      </w:pPr>
+      <w:r>
+        <w:rPr>
+          <w:lang w:val="nl-NL"/>
+        </w:rPr>
+        <w:t>Laat zien hoe je de meetresultaten verwerkt om een conclusie te kunnen trekken. Het is niet nodig om alle berekeningen op te schrijven, als je bijvoorbeeld maar laat zien welke formule(s) je gebruikt voor het verwerken van de meetresultaten en daar zo nodig één voorbeeldberekening aan toevoegt.</w:t>
       </w:r>
     </w:p>
     <w:p>
@@ -226,26 +447,26 @@
         <w:rPr>
           <w:lang w:val="nl-NL"/>
         </w:rPr>
-        <w:t>V</w:t>
-      </w:r>
-      <w:r>
-        <w:rPr>
-          <w:lang w:val="nl-NL"/>
-        </w:rPr>
-        <w:t>erwerking</w:t>
-      </w:r>
-    </w:p>
-    <w:p>
-      <w:pPr>
-        <w:rPr>
-          <w:lang w:val="nl-NL"/>
-        </w:rPr>
-      </w:pPr>
-      <w:r>
-        <w:rPr>
-          <w:lang w:val="nl-NL"/>
-        </w:rPr>
-        <w:t>Laat zien hoe je de meetresultaten verwerkt om een conclusie te kunnen trekken. Het is niet nodig om alle berekeningen op te schrijven, als je bijvoorbeeld maar laat zien welke formule(s) je gebruikt voor het verwerken van de meetresultaten en daar zo nodig één voorbeeldberekening aan toevoegt.</w:t>
+        <w:t>C</w:t>
+      </w:r>
+      <w:r>
+        <w:rPr>
+          <w:lang w:val="nl-NL"/>
+        </w:rPr>
+        <w:t>onclusie</w:t>
+      </w:r>
+    </w:p>
+    <w:p>
+      <w:pPr>
+        <w:rPr>
+          <w:lang w:val="nl-NL"/>
+        </w:rPr>
+      </w:pPr>
+      <w:r>
+        <w:rPr>
+          <w:lang w:val="nl-NL"/>
+        </w:rPr>
+        <w:t>Geef aan welke conclusie kan worden getrokken uit de verwerking van de meetresultaten.</w:t>
       </w:r>
     </w:p>
     <w:p>
@@ -259,39 +480,7 @@
         <w:rPr>
           <w:lang w:val="nl-NL"/>
         </w:rPr>
-        <w:t>C</w:t>
-      </w:r>
-      <w:r>
-        <w:rPr>
-          <w:lang w:val="nl-NL"/>
-        </w:rPr>
-        <w:t>onclusie</w:t>
-      </w:r>
-    </w:p>
-    <w:p>
-      <w:pPr>
-        <w:rPr>
-          <w:lang w:val="nl-NL"/>
-        </w:rPr>
-      </w:pPr>
-      <w:r>
-        <w:rPr>
-          <w:lang w:val="nl-NL"/>
-        </w:rPr>
-        <w:t>Geef aan welke conclusie kan worden getrokken uit de verwerking van de meetresultaten.</w:t>
-      </w:r>
-    </w:p>
-    <w:p>
-      <w:pPr>
-        <w:pStyle w:val="Kop2"/>
-        <w:rPr>
-          <w:lang w:val="nl-NL"/>
-        </w:rPr>
-      </w:pPr>
-      <w:r>
-        <w:rPr>
-          <w:lang w:val="nl-NL"/>
-        </w:rPr>
+        <w:lastRenderedPageBreak/>
         <w:t>E</w:t>
       </w:r>
       <w:r>
@@ -325,8 +514,8 @@
 </file>
 
 <file path=word/numbering.xml><?xml version="1.0" encoding="utf-8"?>
-<w:numbering xmlns:wpc="http://schemas.microsoft.com/office/word/2010/wordprocessingCanvas" xmlns:mo="http://schemas.microsoft.com/office/mac/office/2008/main" xmlns:mc="http://schemas.openxmlformats.org/markup-compatibility/2006" xmlns:mv="urn:schemas-microsoft-com:mac:vml" xmlns:o="urn:schemas-microsoft-com:office:office" xmlns:r="http://schemas.openxmlformats.org/officeDocument/2006/relationships" xmlns:m="http://schemas.openxmlformats.org/officeDocument/2006/math" xmlns:v="urn:schemas-microsoft-com:vml" xmlns:wp14="http://schemas.microsoft.com/office/word/2010/wordprocessingDrawing" xmlns:wp="http://schemas.openxmlformats.org/drawingml/2006/wordprocessingDrawing" xmlns:w10="urn:schemas-microsoft-com:office:word" xmlns:w="http://schemas.openxmlformats.org/wordprocessingml/2006/main" xmlns:w14="http://schemas.microsoft.com/office/word/2010/wordml" xmlns:w15="http://schemas.microsoft.com/office/word/2012/wordml" xmlns:wpg="http://schemas.microsoft.com/office/word/2010/wordprocessingGroup" xmlns:wpi="http://schemas.microsoft.com/office/word/2010/wordprocessingInk" xmlns:wne="http://schemas.microsoft.com/office/word/2006/wordml" xmlns:wps="http://schemas.microsoft.com/office/word/2010/wordprocessingShape" mc:Ignorable="w14 w15 wp14">
-  <w:abstractNum w:abstractNumId="0">
+<w:numbering xmlns:wpc="http://schemas.microsoft.com/office/word/2010/wordprocessingCanvas" xmlns:cx="http://schemas.microsoft.com/office/drawing/2014/chartex" xmlns:cx1="http://schemas.microsoft.com/office/drawing/2015/9/8/chartex" xmlns:cx2="http://schemas.microsoft.com/office/drawing/2015/10/21/chartex" xmlns:cx3="http://schemas.microsoft.com/office/drawing/2016/5/9/chartex" xmlns:cx4="http://schemas.microsoft.com/office/drawing/2016/5/10/chartex" xmlns:cx5="http://schemas.microsoft.com/office/drawing/2016/5/11/chartex" xmlns:mc="http://schemas.openxmlformats.org/markup-compatibility/2006" xmlns:o="urn:schemas-microsoft-com:office:office" xmlns:r="http://schemas.openxmlformats.org/officeDocument/2006/relationships" xmlns:m="http://schemas.openxmlformats.org/officeDocument/2006/math" xmlns:v="urn:schemas-microsoft-com:vml" xmlns:wp14="http://schemas.microsoft.com/office/word/2010/wordprocessingDrawing" xmlns:wp="http://schemas.openxmlformats.org/drawingml/2006/wordprocessingDrawing" xmlns:w10="urn:schemas-microsoft-com:office:word" xmlns:w="http://schemas.openxmlformats.org/wordprocessingml/2006/main" xmlns:w14="http://schemas.microsoft.com/office/word/2010/wordml" xmlns:w15="http://schemas.microsoft.com/office/word/2012/wordml" xmlns:w16se="http://schemas.microsoft.com/office/word/2015/wordml/symex" xmlns:wpg="http://schemas.microsoft.com/office/word/2010/wordprocessingGroup" xmlns:wpi="http://schemas.microsoft.com/office/word/2010/wordprocessingInk" xmlns:wne="http://schemas.microsoft.com/office/word/2006/wordml" xmlns:wps="http://schemas.microsoft.com/office/word/2010/wordprocessingShape" mc:Ignorable="w14 w15 w16se wp14">
+  <w:abstractNum w:abstractNumId="0" w15:restartNumberingAfterBreak="0">
     <w:nsid w:val="268858BF"/>
     <w:multiLevelType w:val="multilevel"/>
     <w:tmpl w:val="110C3B44"/>
@@ -438,6 +627,118 @@
       </w:pPr>
       <w:rPr>
         <w:rFonts w:hint="default"/>
+      </w:rPr>
+    </w:lvl>
+  </w:abstractNum>
+  <w:abstractNum w:abstractNumId="1" w15:restartNumberingAfterBreak="0">
+    <w:nsid w:val="6E341C3D"/>
+    <w:multiLevelType w:val="hybridMultilevel"/>
+    <w:tmpl w:val="B2424562"/>
+    <w:lvl w:ilvl="0" w:tplc="A5B46142">
+      <w:numFmt w:val="bullet"/>
+      <w:lvlText w:val="-"/>
+      <w:lvlJc w:val="left"/>
+      <w:pPr>
+        <w:ind w:left="720" w:hanging="360"/>
+      </w:pPr>
+      <w:rPr>
+        <w:rFonts w:ascii="Quicksand Book" w:eastAsiaTheme="minorHAnsi" w:hAnsi="Quicksand Book" w:cstheme="minorBidi" w:hint="default"/>
+      </w:rPr>
+    </w:lvl>
+    <w:lvl w:ilvl="1" w:tplc="04130003" w:tentative="1">
+      <w:start w:val="1"/>
+      <w:numFmt w:val="bullet"/>
+      <w:lvlText w:val="o"/>
+      <w:lvlJc w:val="left"/>
+      <w:pPr>
+        <w:ind w:left="1440" w:hanging="360"/>
+      </w:pPr>
+      <w:rPr>
+        <w:rFonts w:ascii="Courier New" w:hAnsi="Courier New" w:cs="Courier New" w:hint="default"/>
+      </w:rPr>
+    </w:lvl>
+    <w:lvl w:ilvl="2" w:tplc="04130005" w:tentative="1">
+      <w:start w:val="1"/>
+      <w:numFmt w:val="bullet"/>
+      <w:lvlText w:val=""/>
+      <w:lvlJc w:val="left"/>
+      <w:pPr>
+        <w:ind w:left="2160" w:hanging="360"/>
+      </w:pPr>
+      <w:rPr>
+        <w:rFonts w:ascii="Wingdings" w:hAnsi="Wingdings" w:hint="default"/>
+      </w:rPr>
+    </w:lvl>
+    <w:lvl w:ilvl="3" w:tplc="04130001" w:tentative="1">
+      <w:start w:val="1"/>
+      <w:numFmt w:val="bullet"/>
+      <w:lvlText w:val=""/>
+      <w:lvlJc w:val="left"/>
+      <w:pPr>
+        <w:ind w:left="2880" w:hanging="360"/>
+      </w:pPr>
+      <w:rPr>
+        <w:rFonts w:ascii="Symbol" w:hAnsi="Symbol" w:hint="default"/>
+      </w:rPr>
+    </w:lvl>
+    <w:lvl w:ilvl="4" w:tplc="04130003" w:tentative="1">
+      <w:start w:val="1"/>
+      <w:numFmt w:val="bullet"/>
+      <w:lvlText w:val="o"/>
+      <w:lvlJc w:val="left"/>
+      <w:pPr>
+        <w:ind w:left="3600" w:hanging="360"/>
+      </w:pPr>
+      <w:rPr>
+        <w:rFonts w:ascii="Courier New" w:hAnsi="Courier New" w:cs="Courier New" w:hint="default"/>
+      </w:rPr>
+    </w:lvl>
+    <w:lvl w:ilvl="5" w:tplc="04130005" w:tentative="1">
+      <w:start w:val="1"/>
+      <w:numFmt w:val="bullet"/>
+      <w:lvlText w:val=""/>
+      <w:lvlJc w:val="left"/>
+      <w:pPr>
+        <w:ind w:left="4320" w:hanging="360"/>
+      </w:pPr>
+      <w:rPr>
+        <w:rFonts w:ascii="Wingdings" w:hAnsi="Wingdings" w:hint="default"/>
+      </w:rPr>
+    </w:lvl>
+    <w:lvl w:ilvl="6" w:tplc="04130001" w:tentative="1">
+      <w:start w:val="1"/>
+      <w:numFmt w:val="bullet"/>
+      <w:lvlText w:val=""/>
+      <w:lvlJc w:val="left"/>
+      <w:pPr>
+        <w:ind w:left="5040" w:hanging="360"/>
+      </w:pPr>
+      <w:rPr>
+        <w:rFonts w:ascii="Symbol" w:hAnsi="Symbol" w:hint="default"/>
+      </w:rPr>
+    </w:lvl>
+    <w:lvl w:ilvl="7" w:tplc="04130003" w:tentative="1">
+      <w:start w:val="1"/>
+      <w:numFmt w:val="bullet"/>
+      <w:lvlText w:val="o"/>
+      <w:lvlJc w:val="left"/>
+      <w:pPr>
+        <w:ind w:left="5760" w:hanging="360"/>
+      </w:pPr>
+      <w:rPr>
+        <w:rFonts w:ascii="Courier New" w:hAnsi="Courier New" w:cs="Courier New" w:hint="default"/>
+      </w:rPr>
+    </w:lvl>
+    <w:lvl w:ilvl="8" w:tplc="04130005" w:tentative="1">
+      <w:start w:val="1"/>
+      <w:numFmt w:val="bullet"/>
+      <w:lvlText w:val=""/>
+      <w:lvlJc w:val="left"/>
+      <w:pPr>
+        <w:ind w:left="6480" w:hanging="360"/>
+      </w:pPr>
+      <w:rPr>
+        <w:rFonts w:ascii="Wingdings" w:hAnsi="Wingdings" w:hint="default"/>
       </w:rPr>
     </w:lvl>
   </w:abstractNum>
@@ -450,11 +751,14 @@
   <w:num w:numId="3">
     <w:abstractNumId w:val="0"/>
   </w:num>
+  <w:num w:numId="4">
+    <w:abstractNumId w:val="1"/>
+  </w:num>
 </w:numbering>
 </file>
 
 <file path=word/styles.xml><?xml version="1.0" encoding="utf-8"?>
-<w:styles xmlns:mc="http://schemas.openxmlformats.org/markup-compatibility/2006" xmlns:r="http://schemas.openxmlformats.org/officeDocument/2006/relationships" xmlns:w="http://schemas.openxmlformats.org/wordprocessingml/2006/main" xmlns:w14="http://schemas.microsoft.com/office/word/2010/wordml" xmlns:w15="http://schemas.microsoft.com/office/word/2012/wordml" mc:Ignorable="w14 w15">
+<w:styles xmlns:mc="http://schemas.openxmlformats.org/markup-compatibility/2006" xmlns:r="http://schemas.openxmlformats.org/officeDocument/2006/relationships" xmlns:w="http://schemas.openxmlformats.org/wordprocessingml/2006/main" xmlns:w14="http://schemas.microsoft.com/office/word/2010/wordml" xmlns:w15="http://schemas.microsoft.com/office/word/2012/wordml" xmlns:w16se="http://schemas.microsoft.com/office/word/2015/wordml/symex" mc:Ignorable="w14 w15 w16se">
   <w:docDefaults>
     <w:rPrDefault>
       <w:rPr>
@@ -470,7 +774,7 @@
       </w:pPr>
     </w:pPrDefault>
   </w:docDefaults>
-  <w:latentStyles w:defLockedState="0" w:defUIPriority="99" w:defSemiHidden="0" w:defUnhideWhenUsed="0" w:defQFormat="0" w:count="382">
+  <w:latentStyles w:defLockedState="0" w:defUIPriority="99" w:defSemiHidden="0" w:defUnhideWhenUsed="0" w:defQFormat="0" w:count="374">
     <w:lsdException w:name="Normal" w:uiPriority="0" w:qFormat="1"/>
     <w:lsdException w:name="heading 1" w:uiPriority="9" w:qFormat="1"/>
     <w:lsdException w:name="heading 2" w:semiHidden="1" w:uiPriority="9" w:unhideWhenUsed="1" w:qFormat="1"/>
@@ -627,15 +931,6 @@
     <w:lsdException w:name="Balloon Text" w:semiHidden="1" w:unhideWhenUsed="1"/>
     <w:lsdException w:name="Table Grid" w:uiPriority="59"/>
     <w:lsdException w:name="Table Theme" w:semiHidden="1" w:unhideWhenUsed="1"/>
-    <w:lsdException w:name="Note Level 1" w:semiHidden="1" w:unhideWhenUsed="1"/>
-    <w:lsdException w:name="Note Level 2" w:semiHidden="1" w:unhideWhenUsed="1"/>
-    <w:lsdException w:name="Note Level 3" w:semiHidden="1" w:unhideWhenUsed="1"/>
-    <w:lsdException w:name="Note Level 4" w:semiHidden="1" w:unhideWhenUsed="1"/>
-    <w:lsdException w:name="Note Level 5" w:semiHidden="1" w:unhideWhenUsed="1"/>
-    <w:lsdException w:name="Note Level 6" w:semiHidden="1" w:unhideWhenUsed="1"/>
-    <w:lsdException w:name="Note Level 7" w:semiHidden="1" w:unhideWhenUsed="1"/>
-    <w:lsdException w:name="Note Level 8" w:semiHidden="1" w:unhideWhenUsed="1"/>
-    <w:lsdException w:name="Note Level 9" w:semiHidden="1" w:unhideWhenUsed="1"/>
     <w:lsdException w:name="Placeholder Text" w:semiHidden="1"/>
     <w:lsdException w:name="No Spacing" w:uiPriority="1" w:qFormat="1"/>
     <w:lsdException w:name="Light Shading" w:uiPriority="60"/>
@@ -870,7 +1165,7 @@
     <w:name w:val="heading 1"/>
     <w:basedOn w:val="Standaard"/>
     <w:next w:val="Standaard"/>
-    <w:link w:val="Kop1Teken"/>
+    <w:link w:val="Kop1Char"/>
     <w:uiPriority w:val="9"/>
     <w:qFormat/>
     <w:rsid w:val="00DE73A8"/>
@@ -897,7 +1192,7 @@
     <w:name w:val="heading 2"/>
     <w:basedOn w:val="Standaard"/>
     <w:next w:val="Standaard"/>
-    <w:link w:val="Kop2Teken"/>
+    <w:link w:val="Kop2Char"/>
     <w:uiPriority w:val="9"/>
     <w:unhideWhenUsed/>
     <w:qFormat/>
@@ -925,7 +1220,7 @@
     <w:name w:val="heading 3"/>
     <w:basedOn w:val="Standaard"/>
     <w:next w:val="Standaard"/>
-    <w:link w:val="Kop3Teken"/>
+    <w:link w:val="Kop3Char"/>
     <w:uiPriority w:val="9"/>
     <w:semiHidden/>
     <w:unhideWhenUsed/>
@@ -949,7 +1244,7 @@
     <w:name w:val="heading 4"/>
     <w:basedOn w:val="Standaard"/>
     <w:next w:val="Standaard"/>
-    <w:link w:val="Kop4Teken"/>
+    <w:link w:val="Kop4Char"/>
     <w:uiPriority w:val="9"/>
     <w:semiHidden/>
     <w:unhideWhenUsed/>
@@ -974,7 +1269,7 @@
     <w:name w:val="heading 5"/>
     <w:basedOn w:val="Standaard"/>
     <w:next w:val="Standaard"/>
-    <w:link w:val="Kop5Teken"/>
+    <w:link w:val="Kop5Char"/>
     <w:uiPriority w:val="9"/>
     <w:semiHidden/>
     <w:unhideWhenUsed/>
@@ -995,7 +1290,7 @@
     <w:name w:val="heading 6"/>
     <w:basedOn w:val="Standaard"/>
     <w:next w:val="Standaard"/>
-    <w:link w:val="Kop6Teken"/>
+    <w:link w:val="Kop6Char"/>
     <w:uiPriority w:val="9"/>
     <w:semiHidden/>
     <w:unhideWhenUsed/>
@@ -1018,7 +1313,7 @@
     <w:name w:val="heading 7"/>
     <w:basedOn w:val="Standaard"/>
     <w:next w:val="Standaard"/>
-    <w:link w:val="Kop7Teken"/>
+    <w:link w:val="Kop7Char"/>
     <w:uiPriority w:val="9"/>
     <w:semiHidden/>
     <w:unhideWhenUsed/>
@@ -1041,7 +1336,7 @@
     <w:name w:val="heading 8"/>
     <w:basedOn w:val="Standaard"/>
     <w:next w:val="Standaard"/>
-    <w:link w:val="Kop8Teken"/>
+    <w:link w:val="Kop8Char"/>
     <w:uiPriority w:val="9"/>
     <w:semiHidden/>
     <w:unhideWhenUsed/>
@@ -1063,7 +1358,7 @@
     <w:name w:val="heading 9"/>
     <w:basedOn w:val="Standaard"/>
     <w:next w:val="Standaard"/>
-    <w:link w:val="Kop9Teken"/>
+    <w:link w:val="Kop9Char"/>
     <w:uiPriority w:val="9"/>
     <w:semiHidden/>
     <w:unhideWhenUsed/>
@@ -1110,8 +1405,8 @@
     <w:semiHidden/>
     <w:unhideWhenUsed/>
   </w:style>
-  <w:style w:type="character" w:customStyle="1" w:styleId="Kop1Teken">
-    <w:name w:val="Kop 1 Teken"/>
+  <w:style w:type="character" w:customStyle="1" w:styleId="Kop1Char">
+    <w:name w:val="Kop 1 Char"/>
     <w:basedOn w:val="Standaardalinea-lettertype"/>
     <w:link w:val="Kop1"/>
     <w:uiPriority w:val="9"/>
@@ -1125,8 +1420,8 @@
       <w:szCs w:val="28"/>
     </w:rPr>
   </w:style>
-  <w:style w:type="character" w:customStyle="1" w:styleId="Kop2Teken">
-    <w:name w:val="Kop 2 Teken"/>
+  <w:style w:type="character" w:customStyle="1" w:styleId="Kop2Char">
+    <w:name w:val="Kop 2 Char"/>
     <w:basedOn w:val="Standaardalinea-lettertype"/>
     <w:link w:val="Kop2"/>
     <w:uiPriority w:val="9"/>
@@ -1140,8 +1435,8 @@
       <w:szCs w:val="26"/>
     </w:rPr>
   </w:style>
-  <w:style w:type="character" w:customStyle="1" w:styleId="Kop3Teken">
-    <w:name w:val="Kop 3 Teken"/>
+  <w:style w:type="character" w:customStyle="1" w:styleId="Kop3Char">
+    <w:name w:val="Kop 3 Char"/>
     <w:basedOn w:val="Standaardalinea-lettertype"/>
     <w:link w:val="Kop3"/>
     <w:uiPriority w:val="9"/>
@@ -1155,8 +1450,8 @@
       <w:sz w:val="20"/>
     </w:rPr>
   </w:style>
-  <w:style w:type="character" w:customStyle="1" w:styleId="Kop4Teken">
-    <w:name w:val="Kop 4 Teken"/>
+  <w:style w:type="character" w:customStyle="1" w:styleId="Kop4Char">
+    <w:name w:val="Kop 4 Char"/>
     <w:basedOn w:val="Standaardalinea-lettertype"/>
     <w:link w:val="Kop4"/>
     <w:uiPriority w:val="9"/>
@@ -1172,8 +1467,8 @@
       <w:sz w:val="20"/>
     </w:rPr>
   </w:style>
-  <w:style w:type="character" w:customStyle="1" w:styleId="Kop5Teken">
-    <w:name w:val="Kop 5 Teken"/>
+  <w:style w:type="character" w:customStyle="1" w:styleId="Kop5Char">
+    <w:name w:val="Kop 5 Char"/>
     <w:basedOn w:val="Standaardalinea-lettertype"/>
     <w:link w:val="Kop5"/>
     <w:uiPriority w:val="9"/>
@@ -1185,8 +1480,8 @@
       <w:sz w:val="20"/>
     </w:rPr>
   </w:style>
-  <w:style w:type="character" w:customStyle="1" w:styleId="Kop6Teken">
-    <w:name w:val="Kop 6 Teken"/>
+  <w:style w:type="character" w:customStyle="1" w:styleId="Kop6Char">
+    <w:name w:val="Kop 6 Char"/>
     <w:basedOn w:val="Standaardalinea-lettertype"/>
     <w:link w:val="Kop6"/>
     <w:uiPriority w:val="9"/>
@@ -1200,8 +1495,8 @@
       <w:sz w:val="20"/>
     </w:rPr>
   </w:style>
-  <w:style w:type="character" w:customStyle="1" w:styleId="Kop7Teken">
-    <w:name w:val="Kop 7 Teken"/>
+  <w:style w:type="character" w:customStyle="1" w:styleId="Kop7Char">
+    <w:name w:val="Kop 7 Char"/>
     <w:basedOn w:val="Standaardalinea-lettertype"/>
     <w:link w:val="Kop7"/>
     <w:uiPriority w:val="9"/>
@@ -1215,8 +1510,8 @@
       <w:sz w:val="20"/>
     </w:rPr>
   </w:style>
-  <w:style w:type="character" w:customStyle="1" w:styleId="Kop8Teken">
-    <w:name w:val="Kop 8 Teken"/>
+  <w:style w:type="character" w:customStyle="1" w:styleId="Kop8Char">
+    <w:name w:val="Kop 8 Char"/>
     <w:basedOn w:val="Standaardalinea-lettertype"/>
     <w:link w:val="Kop8"/>
     <w:uiPriority w:val="9"/>
@@ -1229,8 +1524,8 @@
       <w:szCs w:val="20"/>
     </w:rPr>
   </w:style>
-  <w:style w:type="character" w:customStyle="1" w:styleId="Kop9Teken">
-    <w:name w:val="Kop 9 Teken"/>
+  <w:style w:type="character" w:customStyle="1" w:styleId="Kop9Char">
+    <w:name w:val="Kop 9 Char"/>
     <w:basedOn w:val="Standaardalinea-lettertype"/>
     <w:link w:val="Kop9"/>
     <w:uiPriority w:val="9"/>
@@ -1249,7 +1544,7 @@
     <w:name w:val="Title"/>
     <w:basedOn w:val="Standaard"/>
     <w:next w:val="Standaard"/>
-    <w:link w:val="TitelTeken"/>
+    <w:link w:val="TitelChar"/>
     <w:uiPriority w:val="10"/>
     <w:qFormat/>
     <w:rsid w:val="00DE73A8"/>
@@ -1271,8 +1566,8 @@
       <w:szCs w:val="52"/>
     </w:rPr>
   </w:style>
-  <w:style w:type="character" w:customStyle="1" w:styleId="TitelTeken">
-    <w:name w:val="Titel Teken"/>
+  <w:style w:type="character" w:customStyle="1" w:styleId="TitelChar">
+    <w:name w:val="Titel Char"/>
     <w:basedOn w:val="Standaardalinea-lettertype"/>
     <w:link w:val="Titel"/>
     <w:uiPriority w:val="10"/>
@@ -1291,7 +1586,7 @@
     <w:name w:val="Subtitle"/>
     <w:basedOn w:val="Standaard"/>
     <w:next w:val="Standaard"/>
-    <w:link w:val="OndertitelTeken"/>
+    <w:link w:val="OndertitelChar"/>
     <w:uiPriority w:val="11"/>
     <w:qFormat/>
     <w:rsid w:val="00DE73A8"/>
@@ -1313,8 +1608,8 @@
       <w:szCs w:val="24"/>
     </w:rPr>
   </w:style>
-  <w:style w:type="character" w:customStyle="1" w:styleId="OndertitelTeken">
-    <w:name w:val="Ondertitel Teken"/>
+  <w:style w:type="character" w:customStyle="1" w:styleId="OndertitelChar">
+    <w:name w:val="Ondertitel Char"/>
     <w:basedOn w:val="Standaardalinea-lettertype"/>
     <w:link w:val="Ondertitel"/>
     <w:uiPriority w:val="11"/>
@@ -1375,7 +1670,7 @@
     <w:name w:val="Quote"/>
     <w:basedOn w:val="Standaard"/>
     <w:next w:val="Standaard"/>
-    <w:link w:val="CitaatTeken"/>
+    <w:link w:val="CitaatChar"/>
     <w:uiPriority w:val="29"/>
     <w:qFormat/>
     <w:rsid w:val="00DE73A8"/>
@@ -1386,8 +1681,8 @@
       <w:color w:val="000000" w:themeColor="text1"/>
     </w:rPr>
   </w:style>
-  <w:style w:type="character" w:customStyle="1" w:styleId="CitaatTeken">
-    <w:name w:val="Citaat Teken"/>
+  <w:style w:type="character" w:customStyle="1" w:styleId="CitaatChar">
+    <w:name w:val="Citaat Char"/>
     <w:basedOn w:val="Standaardalinea-lettertype"/>
     <w:link w:val="Citaat"/>
     <w:uiPriority w:val="29"/>
@@ -1404,7 +1699,7 @@
     <w:name w:val="Intense Quote"/>
     <w:basedOn w:val="Standaard"/>
     <w:next w:val="Standaard"/>
-    <w:link w:val="DuidelijkcitaatTeken"/>
+    <w:link w:val="DuidelijkcitaatChar"/>
     <w:uiPriority w:val="30"/>
     <w:qFormat/>
     <w:rsid w:val="00DE73A8"/>
@@ -1424,8 +1719,8 @@
       <w:color w:val="4F81BD" w:themeColor="accent1"/>
     </w:rPr>
   </w:style>
-  <w:style w:type="character" w:customStyle="1" w:styleId="DuidelijkcitaatTeken">
-    <w:name w:val="Duidelijk citaat Teken"/>
+  <w:style w:type="character" w:customStyle="1" w:styleId="DuidelijkcitaatChar">
+    <w:name w:val="Duidelijk citaat Char"/>
     <w:basedOn w:val="Standaardalinea-lettertype"/>
     <w:link w:val="Duidelijkcitaat"/>
     <w:uiPriority w:val="30"/>
@@ -1440,7 +1735,7 @@
       <w:sz w:val="20"/>
     </w:rPr>
   </w:style>
-  <w:style w:type="character" w:styleId="Subtielebenadr">
+  <w:style w:type="character" w:styleId="Subtielebenadrukking">
     <w:name w:val="Subtle Emphasis"/>
     <w:uiPriority w:val="19"/>
     <w:qFormat/>
@@ -1454,7 +1749,7 @@
       <w:sz w:val="20"/>
     </w:rPr>
   </w:style>
-  <w:style w:type="character" w:styleId="Intensievebenadr">
+  <w:style w:type="character" w:styleId="Intensievebenadrukking">
     <w:name w:val="Intense Emphasis"/>
     <w:uiPriority w:val="21"/>
     <w:qFormat/>

</xml_diff>

<commit_message>
second version of the memory test measurement reports
</commit_message>
<xml_diff>
--- a/meetrapporten/working/Grijstint geheugen.docx
+++ b/meetrapporten/working/Grijstint geheugen.docx
@@ -1,6 +1,6 @@
 
 <file path=word/document.xml><?xml version="1.0" encoding="utf-8"?>
-<w:document xmlns:wpc="http://schemas.microsoft.com/office/word/2010/wordprocessingCanvas" xmlns:cx="http://schemas.microsoft.com/office/drawing/2014/chartex" xmlns:cx1="http://schemas.microsoft.com/office/drawing/2015/9/8/chartex" xmlns:cx2="http://schemas.microsoft.com/office/drawing/2015/10/21/chartex" xmlns:cx3="http://schemas.microsoft.com/office/drawing/2016/5/9/chartex" xmlns:cx4="http://schemas.microsoft.com/office/drawing/2016/5/10/chartex" xmlns:cx5="http://schemas.microsoft.com/office/drawing/2016/5/11/chartex" xmlns:mc="http://schemas.openxmlformats.org/markup-compatibility/2006" xmlns:o="urn:schemas-microsoft-com:office:office" xmlns:r="http://schemas.openxmlformats.org/officeDocument/2006/relationships" xmlns:m="http://schemas.openxmlformats.org/officeDocument/2006/math" xmlns:v="urn:schemas-microsoft-com:vml" xmlns:wp14="http://schemas.microsoft.com/office/word/2010/wordprocessingDrawing" xmlns:wp="http://schemas.openxmlformats.org/drawingml/2006/wordprocessingDrawing" xmlns:w10="urn:schemas-microsoft-com:office:word" xmlns:w="http://schemas.openxmlformats.org/wordprocessingml/2006/main" xmlns:w14="http://schemas.microsoft.com/office/word/2010/wordml" xmlns:w15="http://schemas.microsoft.com/office/word/2012/wordml" xmlns:w16se="http://schemas.microsoft.com/office/word/2015/wordml/symex" xmlns:wpg="http://schemas.microsoft.com/office/word/2010/wordprocessingGroup" xmlns:wpi="http://schemas.microsoft.com/office/word/2010/wordprocessingInk" xmlns:wne="http://schemas.microsoft.com/office/word/2006/wordml" xmlns:wps="http://schemas.microsoft.com/office/word/2010/wordprocessingShape" mc:Ignorable="w14 w15 w16se wp14">
+<w:document xmlns:wpc="http://schemas.microsoft.com/office/word/2010/wordprocessingCanvas" xmlns:mo="http://schemas.microsoft.com/office/mac/office/2008/main" xmlns:mc="http://schemas.openxmlformats.org/markup-compatibility/2006" xmlns:mv="urn:schemas-microsoft-com:mac:vml" xmlns:o="urn:schemas-microsoft-com:office:office" xmlns:r="http://schemas.openxmlformats.org/officeDocument/2006/relationships" xmlns:m="http://schemas.openxmlformats.org/officeDocument/2006/math" xmlns:v="urn:schemas-microsoft-com:vml" xmlns:wp14="http://schemas.microsoft.com/office/word/2010/wordprocessingDrawing" xmlns:wp="http://schemas.openxmlformats.org/drawingml/2006/wordprocessingDrawing" xmlns:w10="urn:schemas-microsoft-com:office:word" xmlns:w="http://schemas.openxmlformats.org/wordprocessingml/2006/main" xmlns:w14="http://schemas.microsoft.com/office/word/2010/wordml" xmlns:w15="http://schemas.microsoft.com/office/word/2012/wordml" xmlns:wpg="http://schemas.microsoft.com/office/word/2010/wordprocessingGroup" xmlns:wpi="http://schemas.microsoft.com/office/word/2010/wordprocessingInk" xmlns:wne="http://schemas.microsoft.com/office/word/2006/wordml" xmlns:wps="http://schemas.microsoft.com/office/word/2010/wordprocessingShape" mc:Ignorable="w14 w15 wp14">
   <w:body>
     <w:p>
       <w:pPr>
@@ -159,7 +159,19 @@
         <w:rPr>
           <w:lang w:val="nl-NL"/>
         </w:rPr>
-        <w:t>is onze onderzoeksvraag: Hoeveel meer geheugenruimte neemt de verschillende kleur-naar-intensiteit conversie in tegenover de standaard conversie?</w:t>
+        <w:t>is onze onderzoeksvraag: H</w:t>
+      </w:r>
+      <w:r>
+        <w:rPr>
+          <w:lang w:val="nl-NL"/>
+        </w:rPr>
+        <w:t>oeveel meer geheugenruimte nemen</w:t>
+      </w:r>
+      <w:r>
+        <w:rPr>
+          <w:lang w:val="nl-NL"/>
+        </w:rPr>
+        <w:t xml:space="preserve"> de verschillende kleur-naar-intensiteit conversie in tegenover de standaard conversie?</w:t>
       </w:r>
     </w:p>
     <w:p>
@@ -192,7 +204,14 @@
         <w:rPr>
           <w:lang w:val="nl-NL"/>
         </w:rPr>
-        <w:t xml:space="preserve">is dat de conversie met een enkele RGB-waarde (bijvoorbeeld alleen de rood-waarde) het minste geheugen kost. Dit heeft te maken met het hoeveelheid operaties die hiervoor nodig zijn. </w:t>
+        <w:t xml:space="preserve">is dat de conversie met een enkele RGB-waarde (bijvoorbeeld alleen de rood-waarde) het minste geheugen kost. </w:t>
+      </w:r>
+      <w:r>
+        <w:rPr>
+          <w:color w:val="FF0000"/>
+          <w:lang w:val="nl-NL"/>
+        </w:rPr>
+        <w:t xml:space="preserve">Dit heeft te maken met het hoeveelheid operaties die hiervoor nodig zijn. </w:t>
       </w:r>
     </w:p>
     <w:p>
@@ -225,37 +244,7 @@
         <w:rPr>
           <w:lang w:val="nl-NL"/>
         </w:rPr>
-        <w:t xml:space="preserve">gaan de verschillende opties van </w:t>
-      </w:r>
-      <w:proofErr w:type="spellStart"/>
-      <w:r>
-        <w:rPr>
-          <w:lang w:val="nl-NL"/>
-        </w:rPr>
-        <w:t>grayscale</w:t>
-      </w:r>
-      <w:proofErr w:type="spellEnd"/>
-      <w:r>
-        <w:rPr>
-          <w:lang w:val="nl-NL"/>
-        </w:rPr>
-        <w:t xml:space="preserve"> conversies allemaal apart testen. Dit doen we door elke keer met een </w:t>
-      </w:r>
-      <w:bookmarkStart w:id="0" w:name="_GoBack"/>
-      <w:bookmarkEnd w:id="0"/>
-      <w:proofErr w:type="spellStart"/>
-      <w:r>
-        <w:rPr>
-          <w:lang w:val="nl-NL"/>
-        </w:rPr>
-        <w:t>geimplementeerde</w:t>
-      </w:r>
-      <w:proofErr w:type="spellEnd"/>
-      <w:r>
-        <w:rPr>
-          <w:lang w:val="nl-NL"/>
-        </w:rPr>
-        <w:t xml:space="preserve"> optie het programma </w:t>
+        <w:t xml:space="preserve">gaan de verschillende opties van grayscale conversies allemaal apart testen. Dit doen we door elke keer met een geimplementeerde optie het programma </w:t>
       </w:r>
       <w:r>
         <w:rPr>
@@ -267,45 +256,67 @@
         <w:rPr>
           <w:lang w:val="nl-NL"/>
         </w:rPr>
-        <w:t xml:space="preserve"> en de grafieken die </w:t>
-      </w:r>
-      <w:proofErr w:type="spellStart"/>
-      <w:r>
-        <w:rPr>
-          <w:lang w:val="nl-NL"/>
-        </w:rPr>
-        <w:t>visual</w:t>
-      </w:r>
-      <w:proofErr w:type="spellEnd"/>
-      <w:r>
-        <w:rPr>
-          <w:lang w:val="nl-NL"/>
-        </w:rPr>
-        <w:t xml:space="preserve"> studio ons toont over geheuge</w:t>
-      </w:r>
-      <w:r>
-        <w:rPr>
-          <w:lang w:val="nl-NL"/>
-        </w:rPr>
-        <w:t>ngebruik in de gaten te houden en te fotograferen. De foto’s van die grafieken kunnen we nadien vergelijken om te kijken welke optie het minste geheugen gebruikt.</w:t>
-      </w:r>
-      <w:r>
-        <w:rPr>
-          <w:lang w:val="nl-NL"/>
-        </w:rPr>
-        <w:t xml:space="preserve"> Hierbij meten we de hoeveelheid megabyte die gebruikt wordt door het programma op het moment dat de conversie plaatsvindt, we meten dit verschil 5 keer zodat inconsequente metingen niet zoveel invloed hebben</w:t>
-      </w:r>
-      <w:r>
-        <w:rPr>
-          <w:lang w:val="nl-NL"/>
-        </w:rPr>
-        <w:t>, dit doen we voor alle 5 de plaatjes met de twee verschillende implementaties</w:t>
-      </w:r>
-      <w:r>
-        <w:rPr>
-          <w:lang w:val="nl-NL"/>
-        </w:rPr>
-        <w:t xml:space="preserve">. Hierbij voegen we vertragingen toe voor en na het stuk code, hierdoor is in de grafiek duidelijker wat de werkelijke waarde is. </w:t>
+        <w:t xml:space="preserve"> en de</w:t>
+      </w:r>
+      <w:r>
+        <w:rPr>
+          <w:lang w:val="nl-NL"/>
+        </w:rPr>
+        <w:t xml:space="preserve"> waardes die we terug krijgen van de console te noteren.</w:t>
+      </w:r>
+      <w:r>
+        <w:rPr>
+          <w:lang w:val="nl-NL"/>
+        </w:rPr>
+        <w:t xml:space="preserve"> </w:t>
+      </w:r>
+      <w:r>
+        <w:rPr>
+          <w:lang w:val="nl-NL"/>
+        </w:rPr>
+        <w:t>De waardes worden gegenereerd door een geheugengebruik check implementatie die van het internet afgehaald is</w:t>
+      </w:r>
+      <w:r>
+        <w:rPr>
+          <w:lang w:val="nl-NL"/>
+        </w:rPr>
+        <w:t>.</w:t>
+      </w:r>
+      <w:r>
+        <w:rPr>
+          <w:lang w:val="nl-NL"/>
+        </w:rPr>
+        <w:t xml:space="preserve"> De links ernaartoe staat al in Het bestand met de andere geheugenmetingen.</w:t>
+      </w:r>
+      <w:r>
+        <w:rPr>
+          <w:lang w:val="nl-NL"/>
+        </w:rPr>
+        <w:t xml:space="preserve"> Hierbij meten we de hoeveelheid </w:t>
+      </w:r>
+      <w:r>
+        <w:rPr>
+          <w:lang w:val="nl-NL"/>
+        </w:rPr>
+        <w:t>bytes er gebruikt worden</w:t>
+      </w:r>
+      <w:r>
+        <w:rPr>
+          <w:lang w:val="nl-NL"/>
+        </w:rPr>
+        <w:t>. W</w:t>
+      </w:r>
+      <w:r>
+        <w:rPr>
+          <w:lang w:val="nl-NL"/>
+        </w:rPr>
+        <w:t>e meten dit verschil 5 keer zodat inconsequente metingen niet zoveel invloed hebben</w:t>
+      </w:r>
+      <w:r>
+        <w:rPr>
+          <w:lang w:val="nl-NL"/>
+        </w:rPr>
+        <w:t>.</w:t>
       </w:r>
     </w:p>
     <w:p>
@@ -337,7 +348,7 @@
         <w:rPr>
           <w:lang w:val="nl-NL"/>
         </w:rPr>
-        <w:t>Zet het programma aan</w:t>
+        <w:t>Speel het algoritme af</w:t>
       </w:r>
     </w:p>
     <w:p>
@@ -355,7 +366,13 @@
         <w:rPr>
           <w:lang w:val="nl-NL"/>
         </w:rPr>
-        <w:t>Laat het programma runnen</w:t>
+        <w:t xml:space="preserve">Bekijk </w:t>
+      </w:r>
+      <w:r>
+        <w:rPr>
+          <w:lang w:val="nl-NL"/>
+        </w:rPr>
+        <w:t>de waarde die door het programma gegeven word voor geheugen</w:t>
       </w:r>
     </w:p>
     <w:p>
@@ -371,9 +388,50 @@
       </w:pPr>
       <w:r>
         <w:rPr>
-          <w:lang w:val="nl-NL"/>
-        </w:rPr>
-        <w:t>Bekijk terwijl het programma runt de grafiek.</w:t>
+          <w:noProof/>
+          <w:lang w:val="nl-NL" w:eastAsia="nl-NL"/>
+        </w:rPr>
+        <w:drawing>
+          <wp:anchor distT="0" distB="0" distL="114300" distR="114300" simplePos="0" relativeHeight="251658240" behindDoc="0" locked="0" layoutInCell="1" allowOverlap="1" wp14:anchorId="70889D62" wp14:editId="52360A91">
+            <wp:simplePos x="0" y="0"/>
+            <wp:positionH relativeFrom="column">
+              <wp:posOffset>2680970</wp:posOffset>
+            </wp:positionH>
+            <wp:positionV relativeFrom="paragraph">
+              <wp:posOffset>368300</wp:posOffset>
+            </wp:positionV>
+            <wp:extent cx="4001770" cy="3144520"/>
+            <wp:effectExtent l="0" t="0" r="11430" b="5080"/>
+            <wp:wrapTight wrapText="bothSides">
+              <wp:wrapPolygon edited="0">
+                <wp:start x="0" y="0"/>
+                <wp:lineTo x="0" y="21460"/>
+                <wp:lineTo x="21525" y="21460"/>
+                <wp:lineTo x="21525" y="0"/>
+                <wp:lineTo x="0" y="0"/>
+              </wp:wrapPolygon>
+            </wp:wrapTight>
+            <wp:docPr id="1" name="Grafiek 1"/>
+            <wp:cNvGraphicFramePr/>
+            <a:graphic xmlns:a="http://schemas.openxmlformats.org/drawingml/2006/main">
+              <a:graphicData uri="http://schemas.openxmlformats.org/drawingml/2006/chart">
+                <c:chart xmlns:c="http://schemas.openxmlformats.org/drawingml/2006/chart" xmlns:r="http://schemas.openxmlformats.org/officeDocument/2006/relationships" r:id="rId5"/>
+              </a:graphicData>
+            </a:graphic>
+            <wp14:sizeRelH relativeFrom="page">
+              <wp14:pctWidth>0</wp14:pctWidth>
+            </wp14:sizeRelH>
+            <wp14:sizeRelV relativeFrom="page">
+              <wp14:pctHeight>0</wp14:pctHeight>
+            </wp14:sizeRelV>
+          </wp:anchor>
+        </w:drawing>
+      </w:r>
+      <w:r>
+        <w:rPr>
+          <w:lang w:val="nl-NL"/>
+        </w:rPr>
+        <w:t>Noteer deze waarde</w:t>
       </w:r>
     </w:p>
     <w:p>
@@ -400,7 +458,25 @@
         <w:rPr>
           <w:lang w:val="nl-NL"/>
         </w:rPr>
-        <w:t>Geef de meetresultaten overzichtelijk weer in de vorm van een tabel en/of diagram.</w:t>
+        <w:t>De resultaten staan in het grafiek</w:t>
+      </w:r>
+      <w:r>
+        <w:rPr>
+          <w:lang w:val="nl-NL"/>
+        </w:rPr>
+        <w:t xml:space="preserve"> </w:t>
+      </w:r>
+      <w:r>
+        <w:rPr>
+          <w:lang w:val="nl-NL"/>
+        </w:rPr>
+        <w:t>rechts</w:t>
+      </w:r>
+      <w:r>
+        <w:rPr>
+          <w:lang w:val="nl-NL"/>
+        </w:rPr>
+        <w:t xml:space="preserve"> en zijn gesorteerd van klein naar groot. Uit het grafiek kan je duidelijk aflezen dat de lumiance conversie het minste geheugen gebruikt. </w:t>
       </w:r>
     </w:p>
     <w:p>
@@ -433,75 +509,102 @@
         <w:rPr>
           <w:lang w:val="nl-NL"/>
         </w:rPr>
-        <w:t>Laat zien hoe je de meetresultaten verwerkt om een conclusie te kunnen trekken. Het is niet nodig om alle berekeningen op te schrijven, als je bijvoorbeeld maar laat zien welke formule(s) je gebruikt voor het verwerken van de meetresultaten en daar zo nodig één voorbeeldberekening aan toevoegt.</w:t>
+        <w:t xml:space="preserve">De resultaten laten duidelijk zien dat de lumiance implementatie het minste geheugen gebruikt. Hierdoor kunnen we onze hypothese verwerpen. </w:t>
       </w:r>
     </w:p>
     <w:p>
       <w:pPr>
-        <w:pStyle w:val="Kop2"/>
-        <w:rPr>
-          <w:lang w:val="nl-NL"/>
-        </w:rPr>
-      </w:pPr>
-      <w:r>
-        <w:rPr>
-          <w:lang w:val="nl-NL"/>
-        </w:rPr>
-        <w:t>C</w:t>
-      </w:r>
-      <w:r>
-        <w:rPr>
-          <w:lang w:val="nl-NL"/>
-        </w:rPr>
-        <w:t>onclusie</w:t>
-      </w:r>
+        <w:rPr>
+          <w:lang w:val="nl-NL"/>
+        </w:rPr>
+      </w:pPr>
     </w:p>
     <w:p>
       <w:pPr>
-        <w:rPr>
-          <w:lang w:val="nl-NL"/>
-        </w:rPr>
-      </w:pPr>
-      <w:r>
-        <w:rPr>
-          <w:lang w:val="nl-NL"/>
-        </w:rPr>
-        <w:t>Geef aan welke conclusie kan worden getrokken uit de verwerking van de meetresultaten.</w:t>
+        <w:pStyle w:val="Kop2"/>
+        <w:rPr>
+          <w:lang w:val="nl-NL"/>
+        </w:rPr>
+      </w:pPr>
+      <w:r>
+        <w:rPr>
+          <w:lang w:val="nl-NL"/>
+        </w:rPr>
+        <w:lastRenderedPageBreak/>
+        <w:t>C</w:t>
+      </w:r>
+      <w:r>
+        <w:rPr>
+          <w:lang w:val="nl-NL"/>
+        </w:rPr>
+        <w:t>onclusie</w:t>
       </w:r>
     </w:p>
     <w:p>
       <w:pPr>
-        <w:pStyle w:val="Kop2"/>
-        <w:rPr>
-          <w:lang w:val="nl-NL"/>
-        </w:rPr>
-      </w:pPr>
-      <w:r>
-        <w:rPr>
-          <w:lang w:val="nl-NL"/>
-        </w:rPr>
-        <w:lastRenderedPageBreak/>
-        <w:t>E</w:t>
-      </w:r>
-      <w:r>
-        <w:rPr>
-          <w:lang w:val="nl-NL"/>
-        </w:rPr>
-        <w:t>valuatie</w:t>
+        <w:rPr>
+          <w:lang w:val="nl-NL"/>
+        </w:rPr>
+      </w:pPr>
+      <w:r>
+        <w:rPr>
+          <w:lang w:val="nl-NL"/>
+        </w:rPr>
+        <w:t xml:space="preserve">De resultaten laten duidelijk zien dat de lumiance conversie gemiddeld het minste geheugen gebruikt. Bij systemen met weinig geheugen </w:t>
+      </w:r>
+      <w:r>
+        <w:rPr>
+          <w:lang w:val="nl-NL"/>
+        </w:rPr>
+        <w:t xml:space="preserve">is het dus het handigst om die te gebruiken. De verschillen zijn wel laag dus als het systeem ruim genoeg geheugen heeft is het geen probleem om de andere opties nog eens goed te bekijken. </w:t>
       </w:r>
     </w:p>
     <w:p>
       <w:pPr>
-        <w:rPr>
-          <w:lang w:val="nl-NL"/>
-        </w:rPr>
-      </w:pPr>
-      <w:r>
-        <w:rPr>
-          <w:lang w:val="nl-NL"/>
-        </w:rPr>
-        <w:t>Leg een verband tussen de getrokken conclusie en het doel van het experiment (en de hypothese). Ga daarbij ook in op bijvoorbeeld de meetonzekerheid als gevolg van de gebruikte meetmethoden of eventuele meetfouten.</w:t>
-      </w:r>
+        <w:pStyle w:val="Kop2"/>
+        <w:rPr>
+          <w:lang w:val="nl-NL"/>
+        </w:rPr>
+      </w:pPr>
+      <w:r>
+        <w:rPr>
+          <w:lang w:val="nl-NL"/>
+        </w:rPr>
+        <w:t>E</w:t>
+      </w:r>
+      <w:r>
+        <w:rPr>
+          <w:lang w:val="nl-NL"/>
+        </w:rPr>
+        <w:t>valuatie</w:t>
+      </w:r>
+    </w:p>
+    <w:p>
+      <w:pPr>
+        <w:rPr>
+          <w:lang w:val="nl-NL"/>
+        </w:rPr>
+      </w:pPr>
+      <w:r>
+        <w:rPr>
+          <w:lang w:val="nl-NL"/>
+        </w:rPr>
+        <w:t xml:space="preserve">Er zijn een aantal dingen die beter zouden kunnen bij de metingen. Vaker meten is er een van, maar </w:t>
+      </w:r>
+      <w:r>
+        <w:rPr>
+          <w:lang w:val="nl-NL"/>
+        </w:rPr>
+        <w:t>vooral ook testen los van de rest van het programma. Het geheugen gebruik zal grotendeels afhankelijk zijn van de imageshell. Als je de code los test met vaste waardes dan zijn de metingen zo precies mogelijk</w:t>
+      </w:r>
+      <w:r>
+        <w:rPr>
+          <w:lang w:val="nl-NL"/>
+        </w:rPr>
+        <w:t>.</w:t>
+      </w:r>
+      <w:bookmarkStart w:id="0" w:name="_GoBack"/>
+      <w:bookmarkEnd w:id="0"/>
     </w:p>
     <w:sectPr>
       <w:pgSz w:w="12240" w:h="15840"/>
@@ -514,8 +617,8 @@
 </file>
 
 <file path=word/numbering.xml><?xml version="1.0" encoding="utf-8"?>
-<w:numbering xmlns:wpc="http://schemas.microsoft.com/office/word/2010/wordprocessingCanvas" xmlns:cx="http://schemas.microsoft.com/office/drawing/2014/chartex" xmlns:cx1="http://schemas.microsoft.com/office/drawing/2015/9/8/chartex" xmlns:cx2="http://schemas.microsoft.com/office/drawing/2015/10/21/chartex" xmlns:cx3="http://schemas.microsoft.com/office/drawing/2016/5/9/chartex" xmlns:cx4="http://schemas.microsoft.com/office/drawing/2016/5/10/chartex" xmlns:cx5="http://schemas.microsoft.com/office/drawing/2016/5/11/chartex" xmlns:mc="http://schemas.openxmlformats.org/markup-compatibility/2006" xmlns:o="urn:schemas-microsoft-com:office:office" xmlns:r="http://schemas.openxmlformats.org/officeDocument/2006/relationships" xmlns:m="http://schemas.openxmlformats.org/officeDocument/2006/math" xmlns:v="urn:schemas-microsoft-com:vml" xmlns:wp14="http://schemas.microsoft.com/office/word/2010/wordprocessingDrawing" xmlns:wp="http://schemas.openxmlformats.org/drawingml/2006/wordprocessingDrawing" xmlns:w10="urn:schemas-microsoft-com:office:word" xmlns:w="http://schemas.openxmlformats.org/wordprocessingml/2006/main" xmlns:w14="http://schemas.microsoft.com/office/word/2010/wordml" xmlns:w15="http://schemas.microsoft.com/office/word/2012/wordml" xmlns:w16se="http://schemas.microsoft.com/office/word/2015/wordml/symex" xmlns:wpg="http://schemas.microsoft.com/office/word/2010/wordprocessingGroup" xmlns:wpi="http://schemas.microsoft.com/office/word/2010/wordprocessingInk" xmlns:wne="http://schemas.microsoft.com/office/word/2006/wordml" xmlns:wps="http://schemas.microsoft.com/office/word/2010/wordprocessingShape" mc:Ignorable="w14 w15 w16se wp14">
-  <w:abstractNum w:abstractNumId="0" w15:restartNumberingAfterBreak="0">
+<w:numbering xmlns:wpc="http://schemas.microsoft.com/office/word/2010/wordprocessingCanvas" xmlns:mo="http://schemas.microsoft.com/office/mac/office/2008/main" xmlns:mc="http://schemas.openxmlformats.org/markup-compatibility/2006" xmlns:mv="urn:schemas-microsoft-com:mac:vml" xmlns:o="urn:schemas-microsoft-com:office:office" xmlns:r="http://schemas.openxmlformats.org/officeDocument/2006/relationships" xmlns:m="http://schemas.openxmlformats.org/officeDocument/2006/math" xmlns:v="urn:schemas-microsoft-com:vml" xmlns:wp14="http://schemas.microsoft.com/office/word/2010/wordprocessingDrawing" xmlns:wp="http://schemas.openxmlformats.org/drawingml/2006/wordprocessingDrawing" xmlns:w10="urn:schemas-microsoft-com:office:word" xmlns:w="http://schemas.openxmlformats.org/wordprocessingml/2006/main" xmlns:w14="http://schemas.microsoft.com/office/word/2010/wordml" xmlns:w15="http://schemas.microsoft.com/office/word/2012/wordml" xmlns:wpg="http://schemas.microsoft.com/office/word/2010/wordprocessingGroup" xmlns:wpi="http://schemas.microsoft.com/office/word/2010/wordprocessingInk" xmlns:wne="http://schemas.microsoft.com/office/word/2006/wordml" xmlns:wps="http://schemas.microsoft.com/office/word/2010/wordprocessingShape" mc:Ignorable="w14 w15 wp14">
+  <w:abstractNum w:abstractNumId="0">
     <w:nsid w:val="268858BF"/>
     <w:multiLevelType w:val="multilevel"/>
     <w:tmpl w:val="110C3B44"/>
@@ -630,7 +733,7 @@
       </w:rPr>
     </w:lvl>
   </w:abstractNum>
-  <w:abstractNum w:abstractNumId="1" w15:restartNumberingAfterBreak="0">
+  <w:abstractNum w:abstractNumId="1">
     <w:nsid w:val="6E341C3D"/>
     <w:multiLevelType w:val="hybridMultilevel"/>
     <w:tmpl w:val="B2424562"/>
@@ -758,7 +861,7 @@
 </file>
 
 <file path=word/styles.xml><?xml version="1.0" encoding="utf-8"?>
-<w:styles xmlns:mc="http://schemas.openxmlformats.org/markup-compatibility/2006" xmlns:r="http://schemas.openxmlformats.org/officeDocument/2006/relationships" xmlns:w="http://schemas.openxmlformats.org/wordprocessingml/2006/main" xmlns:w14="http://schemas.microsoft.com/office/word/2010/wordml" xmlns:w15="http://schemas.microsoft.com/office/word/2012/wordml" xmlns:w16se="http://schemas.microsoft.com/office/word/2015/wordml/symex" mc:Ignorable="w14 w15 w16se">
+<w:styles xmlns:mc="http://schemas.openxmlformats.org/markup-compatibility/2006" xmlns:r="http://schemas.openxmlformats.org/officeDocument/2006/relationships" xmlns:w="http://schemas.openxmlformats.org/wordprocessingml/2006/main" xmlns:w14="http://schemas.microsoft.com/office/word/2010/wordml" xmlns:w15="http://schemas.microsoft.com/office/word/2012/wordml" mc:Ignorable="w14 w15">
   <w:docDefaults>
     <w:rPrDefault>
       <w:rPr>
@@ -774,7 +877,7 @@
       </w:pPr>
     </w:pPrDefault>
   </w:docDefaults>
-  <w:latentStyles w:defLockedState="0" w:defUIPriority="99" w:defSemiHidden="0" w:defUnhideWhenUsed="0" w:defQFormat="0" w:count="374">
+  <w:latentStyles w:defLockedState="0" w:defUIPriority="99" w:defSemiHidden="0" w:defUnhideWhenUsed="0" w:defQFormat="0" w:count="382">
     <w:lsdException w:name="Normal" w:uiPriority="0" w:qFormat="1"/>
     <w:lsdException w:name="heading 1" w:uiPriority="9" w:qFormat="1"/>
     <w:lsdException w:name="heading 2" w:semiHidden="1" w:uiPriority="9" w:unhideWhenUsed="1" w:qFormat="1"/>
@@ -1165,7 +1268,7 @@
     <w:name w:val="heading 1"/>
     <w:basedOn w:val="Standaard"/>
     <w:next w:val="Standaard"/>
-    <w:link w:val="Kop1Char"/>
+    <w:link w:val="Kop1Teken"/>
     <w:uiPriority w:val="9"/>
     <w:qFormat/>
     <w:rsid w:val="00DE73A8"/>
@@ -1192,7 +1295,7 @@
     <w:name w:val="heading 2"/>
     <w:basedOn w:val="Standaard"/>
     <w:next w:val="Standaard"/>
-    <w:link w:val="Kop2Char"/>
+    <w:link w:val="Kop2Teken"/>
     <w:uiPriority w:val="9"/>
     <w:unhideWhenUsed/>
     <w:qFormat/>
@@ -1220,7 +1323,7 @@
     <w:name w:val="heading 3"/>
     <w:basedOn w:val="Standaard"/>
     <w:next w:val="Standaard"/>
-    <w:link w:val="Kop3Char"/>
+    <w:link w:val="Kop3Teken"/>
     <w:uiPriority w:val="9"/>
     <w:semiHidden/>
     <w:unhideWhenUsed/>
@@ -1244,7 +1347,7 @@
     <w:name w:val="heading 4"/>
     <w:basedOn w:val="Standaard"/>
     <w:next w:val="Standaard"/>
-    <w:link w:val="Kop4Char"/>
+    <w:link w:val="Kop4Teken"/>
     <w:uiPriority w:val="9"/>
     <w:semiHidden/>
     <w:unhideWhenUsed/>
@@ -1269,7 +1372,7 @@
     <w:name w:val="heading 5"/>
     <w:basedOn w:val="Standaard"/>
     <w:next w:val="Standaard"/>
-    <w:link w:val="Kop5Char"/>
+    <w:link w:val="Kop5Teken"/>
     <w:uiPriority w:val="9"/>
     <w:semiHidden/>
     <w:unhideWhenUsed/>
@@ -1290,7 +1393,7 @@
     <w:name w:val="heading 6"/>
     <w:basedOn w:val="Standaard"/>
     <w:next w:val="Standaard"/>
-    <w:link w:val="Kop6Char"/>
+    <w:link w:val="Kop6Teken"/>
     <w:uiPriority w:val="9"/>
     <w:semiHidden/>
     <w:unhideWhenUsed/>
@@ -1313,7 +1416,7 @@
     <w:name w:val="heading 7"/>
     <w:basedOn w:val="Standaard"/>
     <w:next w:val="Standaard"/>
-    <w:link w:val="Kop7Char"/>
+    <w:link w:val="Kop7Teken"/>
     <w:uiPriority w:val="9"/>
     <w:semiHidden/>
     <w:unhideWhenUsed/>
@@ -1336,7 +1439,7 @@
     <w:name w:val="heading 8"/>
     <w:basedOn w:val="Standaard"/>
     <w:next w:val="Standaard"/>
-    <w:link w:val="Kop8Char"/>
+    <w:link w:val="Kop8Teken"/>
     <w:uiPriority w:val="9"/>
     <w:semiHidden/>
     <w:unhideWhenUsed/>
@@ -1358,7 +1461,7 @@
     <w:name w:val="heading 9"/>
     <w:basedOn w:val="Standaard"/>
     <w:next w:val="Standaard"/>
-    <w:link w:val="Kop9Char"/>
+    <w:link w:val="Kop9Teken"/>
     <w:uiPriority w:val="9"/>
     <w:semiHidden/>
     <w:unhideWhenUsed/>
@@ -1405,8 +1508,8 @@
     <w:semiHidden/>
     <w:unhideWhenUsed/>
   </w:style>
-  <w:style w:type="character" w:customStyle="1" w:styleId="Kop1Char">
-    <w:name w:val="Kop 1 Char"/>
+  <w:style w:type="character" w:customStyle="1" w:styleId="Kop1Teken">
+    <w:name w:val="Kop 1 Teken"/>
     <w:basedOn w:val="Standaardalinea-lettertype"/>
     <w:link w:val="Kop1"/>
     <w:uiPriority w:val="9"/>
@@ -1420,8 +1523,8 @@
       <w:szCs w:val="28"/>
     </w:rPr>
   </w:style>
-  <w:style w:type="character" w:customStyle="1" w:styleId="Kop2Char">
-    <w:name w:val="Kop 2 Char"/>
+  <w:style w:type="character" w:customStyle="1" w:styleId="Kop2Teken">
+    <w:name w:val="Kop 2 Teken"/>
     <w:basedOn w:val="Standaardalinea-lettertype"/>
     <w:link w:val="Kop2"/>
     <w:uiPriority w:val="9"/>
@@ -1435,8 +1538,8 @@
       <w:szCs w:val="26"/>
     </w:rPr>
   </w:style>
-  <w:style w:type="character" w:customStyle="1" w:styleId="Kop3Char">
-    <w:name w:val="Kop 3 Char"/>
+  <w:style w:type="character" w:customStyle="1" w:styleId="Kop3Teken">
+    <w:name w:val="Kop 3 Teken"/>
     <w:basedOn w:val="Standaardalinea-lettertype"/>
     <w:link w:val="Kop3"/>
     <w:uiPriority w:val="9"/>
@@ -1450,8 +1553,8 @@
       <w:sz w:val="20"/>
     </w:rPr>
   </w:style>
-  <w:style w:type="character" w:customStyle="1" w:styleId="Kop4Char">
-    <w:name w:val="Kop 4 Char"/>
+  <w:style w:type="character" w:customStyle="1" w:styleId="Kop4Teken">
+    <w:name w:val="Kop 4 Teken"/>
     <w:basedOn w:val="Standaardalinea-lettertype"/>
     <w:link w:val="Kop4"/>
     <w:uiPriority w:val="9"/>
@@ -1467,8 +1570,8 @@
       <w:sz w:val="20"/>
     </w:rPr>
   </w:style>
-  <w:style w:type="character" w:customStyle="1" w:styleId="Kop5Char">
-    <w:name w:val="Kop 5 Char"/>
+  <w:style w:type="character" w:customStyle="1" w:styleId="Kop5Teken">
+    <w:name w:val="Kop 5 Teken"/>
     <w:basedOn w:val="Standaardalinea-lettertype"/>
     <w:link w:val="Kop5"/>
     <w:uiPriority w:val="9"/>
@@ -1480,8 +1583,8 @@
       <w:sz w:val="20"/>
     </w:rPr>
   </w:style>
-  <w:style w:type="character" w:customStyle="1" w:styleId="Kop6Char">
-    <w:name w:val="Kop 6 Char"/>
+  <w:style w:type="character" w:customStyle="1" w:styleId="Kop6Teken">
+    <w:name w:val="Kop 6 Teken"/>
     <w:basedOn w:val="Standaardalinea-lettertype"/>
     <w:link w:val="Kop6"/>
     <w:uiPriority w:val="9"/>
@@ -1495,8 +1598,8 @@
       <w:sz w:val="20"/>
     </w:rPr>
   </w:style>
-  <w:style w:type="character" w:customStyle="1" w:styleId="Kop7Char">
-    <w:name w:val="Kop 7 Char"/>
+  <w:style w:type="character" w:customStyle="1" w:styleId="Kop7Teken">
+    <w:name w:val="Kop 7 Teken"/>
     <w:basedOn w:val="Standaardalinea-lettertype"/>
     <w:link w:val="Kop7"/>
     <w:uiPriority w:val="9"/>
@@ -1510,8 +1613,8 @@
       <w:sz w:val="20"/>
     </w:rPr>
   </w:style>
-  <w:style w:type="character" w:customStyle="1" w:styleId="Kop8Char">
-    <w:name w:val="Kop 8 Char"/>
+  <w:style w:type="character" w:customStyle="1" w:styleId="Kop8Teken">
+    <w:name w:val="Kop 8 Teken"/>
     <w:basedOn w:val="Standaardalinea-lettertype"/>
     <w:link w:val="Kop8"/>
     <w:uiPriority w:val="9"/>
@@ -1524,8 +1627,8 @@
       <w:szCs w:val="20"/>
     </w:rPr>
   </w:style>
-  <w:style w:type="character" w:customStyle="1" w:styleId="Kop9Char">
-    <w:name w:val="Kop 9 Char"/>
+  <w:style w:type="character" w:customStyle="1" w:styleId="Kop9Teken">
+    <w:name w:val="Kop 9 Teken"/>
     <w:basedOn w:val="Standaardalinea-lettertype"/>
     <w:link w:val="Kop9"/>
     <w:uiPriority w:val="9"/>
@@ -1544,7 +1647,7 @@
     <w:name w:val="Title"/>
     <w:basedOn w:val="Standaard"/>
     <w:next w:val="Standaard"/>
-    <w:link w:val="TitelChar"/>
+    <w:link w:val="TitelTeken"/>
     <w:uiPriority w:val="10"/>
     <w:qFormat/>
     <w:rsid w:val="00DE73A8"/>
@@ -1566,8 +1669,8 @@
       <w:szCs w:val="52"/>
     </w:rPr>
   </w:style>
-  <w:style w:type="character" w:customStyle="1" w:styleId="TitelChar">
-    <w:name w:val="Titel Char"/>
+  <w:style w:type="character" w:customStyle="1" w:styleId="TitelTeken">
+    <w:name w:val="Titel Teken"/>
     <w:basedOn w:val="Standaardalinea-lettertype"/>
     <w:link w:val="Titel"/>
     <w:uiPriority w:val="10"/>
@@ -1586,7 +1689,7 @@
     <w:name w:val="Subtitle"/>
     <w:basedOn w:val="Standaard"/>
     <w:next w:val="Standaard"/>
-    <w:link w:val="OndertitelChar"/>
+    <w:link w:val="OndertitelTeken"/>
     <w:uiPriority w:val="11"/>
     <w:qFormat/>
     <w:rsid w:val="00DE73A8"/>
@@ -1608,8 +1711,8 @@
       <w:szCs w:val="24"/>
     </w:rPr>
   </w:style>
-  <w:style w:type="character" w:customStyle="1" w:styleId="OndertitelChar">
-    <w:name w:val="Ondertitel Char"/>
+  <w:style w:type="character" w:customStyle="1" w:styleId="OndertitelTeken">
+    <w:name w:val="Ondertitel Teken"/>
     <w:basedOn w:val="Standaardalinea-lettertype"/>
     <w:link w:val="Ondertitel"/>
     <w:uiPriority w:val="11"/>
@@ -1670,7 +1773,7 @@
     <w:name w:val="Quote"/>
     <w:basedOn w:val="Standaard"/>
     <w:next w:val="Standaard"/>
-    <w:link w:val="CitaatChar"/>
+    <w:link w:val="CitaatTeken"/>
     <w:uiPriority w:val="29"/>
     <w:qFormat/>
     <w:rsid w:val="00DE73A8"/>
@@ -1681,8 +1784,8 @@
       <w:color w:val="000000" w:themeColor="text1"/>
     </w:rPr>
   </w:style>
-  <w:style w:type="character" w:customStyle="1" w:styleId="CitaatChar">
-    <w:name w:val="Citaat Char"/>
+  <w:style w:type="character" w:customStyle="1" w:styleId="CitaatTeken">
+    <w:name w:val="Citaat Teken"/>
     <w:basedOn w:val="Standaardalinea-lettertype"/>
     <w:link w:val="Citaat"/>
     <w:uiPriority w:val="29"/>
@@ -1699,7 +1802,7 @@
     <w:name w:val="Intense Quote"/>
     <w:basedOn w:val="Standaard"/>
     <w:next w:val="Standaard"/>
-    <w:link w:val="DuidelijkcitaatChar"/>
+    <w:link w:val="DuidelijkcitaatTeken"/>
     <w:uiPriority w:val="30"/>
     <w:qFormat/>
     <w:rsid w:val="00DE73A8"/>
@@ -1719,8 +1822,8 @@
       <w:color w:val="4F81BD" w:themeColor="accent1"/>
     </w:rPr>
   </w:style>
-  <w:style w:type="character" w:customStyle="1" w:styleId="DuidelijkcitaatChar">
-    <w:name w:val="Duidelijk citaat Char"/>
+  <w:style w:type="character" w:customStyle="1" w:styleId="DuidelijkcitaatTeken">
+    <w:name w:val="Duidelijk citaat Teken"/>
     <w:basedOn w:val="Standaardalinea-lettertype"/>
     <w:link w:val="Duidelijkcitaat"/>
     <w:uiPriority w:val="30"/>
@@ -1735,7 +1838,7 @@
       <w:sz w:val="20"/>
     </w:rPr>
   </w:style>
-  <w:style w:type="character" w:styleId="Subtielebenadrukking">
+  <w:style w:type="character" w:styleId="Subtielebenadr">
     <w:name w:val="Subtle Emphasis"/>
     <w:uiPriority w:val="19"/>
     <w:qFormat/>
@@ -1749,7 +1852,7 @@
       <w:sz w:val="20"/>
     </w:rPr>
   </w:style>
-  <w:style w:type="character" w:styleId="Intensievebenadrukking">
+  <w:style w:type="character" w:styleId="Intensievebenadr">
     <w:name w:val="Intense Emphasis"/>
     <w:uiPriority w:val="21"/>
     <w:qFormat/>
@@ -1820,6 +1923,884 @@
     </w:rPr>
   </w:style>
 </w:styles>
+</file>
+
+<file path=word/charts/chart1.xml><?xml version="1.0" encoding="utf-8"?>
+<c:chartSpace xmlns:c="http://schemas.openxmlformats.org/drawingml/2006/chart" xmlns:a="http://schemas.openxmlformats.org/drawingml/2006/main" xmlns:r="http://schemas.openxmlformats.org/officeDocument/2006/relationships">
+  <c:date1904 val="0"/>
+  <c:lang val="nl-NL"/>
+  <c:roundedCorners val="0"/>
+  <mc:AlternateContent xmlns:mc="http://schemas.openxmlformats.org/markup-compatibility/2006">
+    <mc:Choice xmlns:c14="http://schemas.microsoft.com/office/drawing/2007/8/2/chart" Requires="c14">
+      <c14:style val="102"/>
+    </mc:Choice>
+    <mc:Fallback>
+      <c:style val="2"/>
+    </mc:Fallback>
+  </mc:AlternateContent>
+  <c:chart>
+    <c:title>
+      <c:tx>
+        <c:rich>
+          <a:bodyPr rot="0" spcFirstLastPara="1" vertOverflow="ellipsis" vert="horz" wrap="square" anchor="ctr" anchorCtr="1"/>
+          <a:lstStyle/>
+          <a:p>
+            <a:pPr>
+              <a:defRPr sz="1400" b="0" i="0" u="none" strike="noStrike" kern="1200" spc="0" baseline="0">
+                <a:solidFill>
+                  <a:schemeClr val="tx1">
+                    <a:lumMod val="65000"/>
+                    <a:lumOff val="35000"/>
+                  </a:schemeClr>
+                </a:solidFill>
+                <a:latin typeface="+mn-lt"/>
+                <a:ea typeface="+mn-ea"/>
+                <a:cs typeface="+mn-cs"/>
+              </a:defRPr>
+            </a:pPr>
+            <a:r>
+              <a:rPr lang="en-US"/>
+              <a:t>Geheugen gebruik in bytes</a:t>
+            </a:r>
+          </a:p>
+        </c:rich>
+      </c:tx>
+      <c:overlay val="0"/>
+      <c:spPr>
+        <a:noFill/>
+        <a:ln>
+          <a:noFill/>
+        </a:ln>
+        <a:effectLst/>
+      </c:spPr>
+      <c:txPr>
+        <a:bodyPr rot="0" spcFirstLastPara="1" vertOverflow="ellipsis" vert="horz" wrap="square" anchor="ctr" anchorCtr="1"/>
+        <a:lstStyle/>
+        <a:p>
+          <a:pPr>
+            <a:defRPr sz="1400" b="0" i="0" u="none" strike="noStrike" kern="1200" spc="0" baseline="0">
+              <a:solidFill>
+                <a:schemeClr val="tx1">
+                  <a:lumMod val="65000"/>
+                  <a:lumOff val="35000"/>
+                </a:schemeClr>
+              </a:solidFill>
+              <a:latin typeface="+mn-lt"/>
+              <a:ea typeface="+mn-ea"/>
+              <a:cs typeface="+mn-cs"/>
+            </a:defRPr>
+          </a:pPr>
+          <a:endParaRPr lang="nl-NL"/>
+        </a:p>
+      </c:txPr>
+    </c:title>
+    <c:autoTitleDeleted val="0"/>
+    <c:plotArea>
+      <c:layout/>
+      <c:barChart>
+        <c:barDir val="col"/>
+        <c:grouping val="clustered"/>
+        <c:varyColors val="0"/>
+        <c:ser>
+          <c:idx val="0"/>
+          <c:order val="0"/>
+          <c:tx>
+            <c:strRef>
+              <c:f>Blad1!$B$1</c:f>
+              <c:strCache>
+                <c:ptCount val="1"/>
+                <c:pt idx="0">
+                  <c:v>Gemiddelde geheugen gebruik</c:v>
+                </c:pt>
+              </c:strCache>
+            </c:strRef>
+          </c:tx>
+          <c:spPr>
+            <a:solidFill>
+              <a:schemeClr val="accent1"/>
+            </a:solidFill>
+            <a:ln>
+              <a:noFill/>
+            </a:ln>
+            <a:effectLst/>
+          </c:spPr>
+          <c:invertIfNegative val="0"/>
+          <c:cat>
+            <c:strRef>
+              <c:f>Blad1!$A$2:$A$5</c:f>
+              <c:strCache>
+                <c:ptCount val="4"/>
+                <c:pt idx="0">
+                  <c:v>Lumiance</c:v>
+                </c:pt>
+                <c:pt idx="1">
+                  <c:v>Default</c:v>
+                </c:pt>
+                <c:pt idx="2">
+                  <c:v>Single channel</c:v>
+                </c:pt>
+                <c:pt idx="3">
+                  <c:v>Gemiddelde</c:v>
+                </c:pt>
+              </c:strCache>
+            </c:strRef>
+          </c:cat>
+          <c:val>
+            <c:numRef>
+              <c:f>Blad1!$B$2:$B$5</c:f>
+              <c:numCache>
+                <c:formatCode>General</c:formatCode>
+                <c:ptCount val="4"/>
+                <c:pt idx="0">
+                  <c:v>6.2193664E6</c:v>
+                </c:pt>
+                <c:pt idx="1">
+                  <c:v>6.250496E6</c:v>
+                </c:pt>
+                <c:pt idx="2">
+                  <c:v>6.2595072E6</c:v>
+                </c:pt>
+                <c:pt idx="3">
+                  <c:v>6.2652416E6</c:v>
+                </c:pt>
+              </c:numCache>
+            </c:numRef>
+          </c:val>
+        </c:ser>
+        <c:dLbls>
+          <c:showLegendKey val="0"/>
+          <c:showVal val="0"/>
+          <c:showCatName val="0"/>
+          <c:showSerName val="0"/>
+          <c:showPercent val="0"/>
+          <c:showBubbleSize val="0"/>
+        </c:dLbls>
+        <c:gapWidth val="219"/>
+        <c:overlap val="-27"/>
+        <c:axId val="-775779328"/>
+        <c:axId val="-772162848"/>
+      </c:barChart>
+      <c:catAx>
+        <c:axId val="-775779328"/>
+        <c:scaling>
+          <c:orientation val="minMax"/>
+        </c:scaling>
+        <c:delete val="0"/>
+        <c:axPos val="b"/>
+        <c:numFmt formatCode="General" sourceLinked="1"/>
+        <c:majorTickMark val="none"/>
+        <c:minorTickMark val="none"/>
+        <c:tickLblPos val="nextTo"/>
+        <c:spPr>
+          <a:noFill/>
+          <a:ln w="9525" cap="flat" cmpd="sng" algn="ctr">
+            <a:solidFill>
+              <a:schemeClr val="tx1">
+                <a:lumMod val="15000"/>
+                <a:lumOff val="85000"/>
+              </a:schemeClr>
+            </a:solidFill>
+            <a:round/>
+          </a:ln>
+          <a:effectLst/>
+        </c:spPr>
+        <c:txPr>
+          <a:bodyPr rot="-60000000" spcFirstLastPara="1" vertOverflow="ellipsis" vert="horz" wrap="square" anchor="ctr" anchorCtr="1"/>
+          <a:lstStyle/>
+          <a:p>
+            <a:pPr>
+              <a:defRPr sz="900" b="0" i="0" u="none" strike="noStrike" kern="1200" baseline="0">
+                <a:solidFill>
+                  <a:schemeClr val="tx1">
+                    <a:lumMod val="65000"/>
+                    <a:lumOff val="35000"/>
+                  </a:schemeClr>
+                </a:solidFill>
+                <a:latin typeface="+mn-lt"/>
+                <a:ea typeface="+mn-ea"/>
+                <a:cs typeface="+mn-cs"/>
+              </a:defRPr>
+            </a:pPr>
+            <a:endParaRPr lang="nl-NL"/>
+          </a:p>
+        </c:txPr>
+        <c:crossAx val="-772162848"/>
+        <c:crosses val="autoZero"/>
+        <c:auto val="1"/>
+        <c:lblAlgn val="ctr"/>
+        <c:lblOffset val="100"/>
+        <c:noMultiLvlLbl val="0"/>
+      </c:catAx>
+      <c:valAx>
+        <c:axId val="-772162848"/>
+        <c:scaling>
+          <c:orientation val="minMax"/>
+        </c:scaling>
+        <c:delete val="0"/>
+        <c:axPos val="l"/>
+        <c:majorGridlines>
+          <c:spPr>
+            <a:ln w="9525" cap="flat" cmpd="sng" algn="ctr">
+              <a:solidFill>
+                <a:schemeClr val="tx1">
+                  <a:lumMod val="15000"/>
+                  <a:lumOff val="85000"/>
+                </a:schemeClr>
+              </a:solidFill>
+              <a:round/>
+            </a:ln>
+            <a:effectLst/>
+          </c:spPr>
+        </c:majorGridlines>
+        <c:majorTickMark val="none"/>
+        <c:minorTickMark val="none"/>
+        <c:tickLblPos val="nextTo"/>
+        <c:spPr>
+          <a:noFill/>
+          <a:ln>
+            <a:noFill/>
+          </a:ln>
+          <a:effectLst/>
+        </c:spPr>
+        <c:txPr>
+          <a:bodyPr rot="-60000000" spcFirstLastPara="1" vertOverflow="ellipsis" vert="horz" wrap="square" anchor="ctr" anchorCtr="1"/>
+          <a:lstStyle/>
+          <a:p>
+            <a:pPr>
+              <a:defRPr sz="900" b="0" i="0" u="none" strike="noStrike" kern="1200" baseline="0">
+                <a:solidFill>
+                  <a:schemeClr val="tx1">
+                    <a:lumMod val="65000"/>
+                    <a:lumOff val="35000"/>
+                  </a:schemeClr>
+                </a:solidFill>
+                <a:latin typeface="+mn-lt"/>
+                <a:ea typeface="+mn-ea"/>
+                <a:cs typeface="+mn-cs"/>
+              </a:defRPr>
+            </a:pPr>
+            <a:endParaRPr lang="nl-NL"/>
+          </a:p>
+        </c:txPr>
+        <c:crossAx val="-775779328"/>
+        <c:crosses val="autoZero"/>
+        <c:crossBetween val="between"/>
+      </c:valAx>
+      <c:spPr>
+        <a:noFill/>
+        <a:ln>
+          <a:noFill/>
+        </a:ln>
+        <a:effectLst/>
+      </c:spPr>
+    </c:plotArea>
+    <c:legend>
+      <c:legendPos val="b"/>
+      <c:overlay val="0"/>
+      <c:spPr>
+        <a:noFill/>
+        <a:ln>
+          <a:noFill/>
+        </a:ln>
+        <a:effectLst/>
+      </c:spPr>
+      <c:txPr>
+        <a:bodyPr rot="0" spcFirstLastPara="1" vertOverflow="ellipsis" vert="horz" wrap="square" anchor="ctr" anchorCtr="1"/>
+        <a:lstStyle/>
+        <a:p>
+          <a:pPr>
+            <a:defRPr sz="900" b="0" i="0" u="none" strike="noStrike" kern="1200" baseline="0">
+              <a:solidFill>
+                <a:schemeClr val="tx1">
+                  <a:lumMod val="65000"/>
+                  <a:lumOff val="35000"/>
+                </a:schemeClr>
+              </a:solidFill>
+              <a:latin typeface="+mn-lt"/>
+              <a:ea typeface="+mn-ea"/>
+              <a:cs typeface="+mn-cs"/>
+            </a:defRPr>
+          </a:pPr>
+          <a:endParaRPr lang="nl-NL"/>
+        </a:p>
+      </c:txPr>
+    </c:legend>
+    <c:plotVisOnly val="1"/>
+    <c:dispBlanksAs val="gap"/>
+    <c:showDLblsOverMax val="0"/>
+  </c:chart>
+  <c:spPr>
+    <a:solidFill>
+      <a:schemeClr val="bg1"/>
+    </a:solidFill>
+    <a:ln w="9525" cap="flat" cmpd="sng" algn="ctr">
+      <a:solidFill>
+        <a:schemeClr val="tx1">
+          <a:lumMod val="15000"/>
+          <a:lumOff val="85000"/>
+        </a:schemeClr>
+      </a:solidFill>
+      <a:round/>
+    </a:ln>
+    <a:effectLst/>
+  </c:spPr>
+  <c:txPr>
+    <a:bodyPr/>
+    <a:lstStyle/>
+    <a:p>
+      <a:pPr>
+        <a:defRPr/>
+      </a:pPr>
+      <a:endParaRPr lang="nl-NL"/>
+    </a:p>
+  </c:txPr>
+  <c:externalData r:id="rId3">
+    <c:autoUpdate val="0"/>
+  </c:externalData>
+</c:chartSpace>
+</file>
+
+<file path=word/charts/colors1.xml><?xml version="1.0" encoding="utf-8"?>
+<cs:colorStyle xmlns:cs="http://schemas.microsoft.com/office/drawing/2012/chartStyle" xmlns:a="http://schemas.openxmlformats.org/drawingml/2006/main" meth="cycle" id="10">
+  <a:schemeClr val="accent1"/>
+  <a:schemeClr val="accent2"/>
+  <a:schemeClr val="accent3"/>
+  <a:schemeClr val="accent4"/>
+  <a:schemeClr val="accent5"/>
+  <a:schemeClr val="accent6"/>
+  <cs:variation/>
+  <cs:variation>
+    <a:lumMod val="60000"/>
+  </cs:variation>
+  <cs:variation>
+    <a:lumMod val="80000"/>
+    <a:lumOff val="20000"/>
+  </cs:variation>
+  <cs:variation>
+    <a:lumMod val="80000"/>
+  </cs:variation>
+  <cs:variation>
+    <a:lumMod val="60000"/>
+    <a:lumOff val="40000"/>
+  </cs:variation>
+  <cs:variation>
+    <a:lumMod val="50000"/>
+  </cs:variation>
+  <cs:variation>
+    <a:lumMod val="70000"/>
+    <a:lumOff val="30000"/>
+  </cs:variation>
+  <cs:variation>
+    <a:lumMod val="70000"/>
+  </cs:variation>
+  <cs:variation>
+    <a:lumMod val="50000"/>
+    <a:lumOff val="50000"/>
+  </cs:variation>
+</cs:colorStyle>
+</file>
+
+<file path=word/charts/style1.xml><?xml version="1.0" encoding="utf-8"?>
+<cs:chartStyle xmlns:cs="http://schemas.microsoft.com/office/drawing/2012/chartStyle" xmlns:a="http://schemas.openxmlformats.org/drawingml/2006/main" id="201">
+  <cs:axisTitle>
+    <cs:lnRef idx="0"/>
+    <cs:fillRef idx="0"/>
+    <cs:effectRef idx="0"/>
+    <cs:fontRef idx="minor">
+      <a:schemeClr val="tx1">
+        <a:lumMod val="65000"/>
+        <a:lumOff val="35000"/>
+      </a:schemeClr>
+    </cs:fontRef>
+    <cs:defRPr sz="1000" kern="1200"/>
+  </cs:axisTitle>
+  <cs:categoryAxis>
+    <cs:lnRef idx="0"/>
+    <cs:fillRef idx="0"/>
+    <cs:effectRef idx="0"/>
+    <cs:fontRef idx="minor">
+      <a:schemeClr val="tx1">
+        <a:lumMod val="65000"/>
+        <a:lumOff val="35000"/>
+      </a:schemeClr>
+    </cs:fontRef>
+    <cs:spPr>
+      <a:ln w="9525" cap="flat" cmpd="sng" algn="ctr">
+        <a:solidFill>
+          <a:schemeClr val="tx1">
+            <a:lumMod val="15000"/>
+            <a:lumOff val="85000"/>
+          </a:schemeClr>
+        </a:solidFill>
+        <a:round/>
+      </a:ln>
+    </cs:spPr>
+    <cs:defRPr sz="900" kern="1200"/>
+  </cs:categoryAxis>
+  <cs:chartArea mods="allowNoFillOverride allowNoLineOverride">
+    <cs:lnRef idx="0"/>
+    <cs:fillRef idx="0"/>
+    <cs:effectRef idx="0"/>
+    <cs:fontRef idx="minor">
+      <a:schemeClr val="tx1"/>
+    </cs:fontRef>
+    <cs:spPr>
+      <a:solidFill>
+        <a:schemeClr val="bg1"/>
+      </a:solidFill>
+      <a:ln w="9525" cap="flat" cmpd="sng" algn="ctr">
+        <a:solidFill>
+          <a:schemeClr val="tx1">
+            <a:lumMod val="15000"/>
+            <a:lumOff val="85000"/>
+          </a:schemeClr>
+        </a:solidFill>
+        <a:round/>
+      </a:ln>
+    </cs:spPr>
+    <cs:defRPr sz="1000" kern="1200"/>
+  </cs:chartArea>
+  <cs:dataLabel>
+    <cs:lnRef idx="0"/>
+    <cs:fillRef idx="0"/>
+    <cs:effectRef idx="0"/>
+    <cs:fontRef idx="minor">
+      <a:schemeClr val="tx1">
+        <a:lumMod val="75000"/>
+        <a:lumOff val="25000"/>
+      </a:schemeClr>
+    </cs:fontRef>
+    <cs:defRPr sz="900" kern="1200"/>
+  </cs:dataLabel>
+  <cs:dataLabelCallout>
+    <cs:lnRef idx="0"/>
+    <cs:fillRef idx="0"/>
+    <cs:effectRef idx="0"/>
+    <cs:fontRef idx="minor">
+      <a:schemeClr val="dk1">
+        <a:lumMod val="65000"/>
+        <a:lumOff val="35000"/>
+      </a:schemeClr>
+    </cs:fontRef>
+    <cs:spPr>
+      <a:solidFill>
+        <a:schemeClr val="lt1"/>
+      </a:solidFill>
+      <a:ln>
+        <a:solidFill>
+          <a:schemeClr val="dk1">
+            <a:lumMod val="25000"/>
+            <a:lumOff val="75000"/>
+          </a:schemeClr>
+        </a:solidFill>
+      </a:ln>
+    </cs:spPr>
+    <cs:defRPr sz="900" kern="1200"/>
+    <cs:bodyPr rot="0" spcFirstLastPara="1" vertOverflow="clip" horzOverflow="clip" vert="horz" wrap="square" lIns="36576" tIns="18288" rIns="36576" bIns="18288" anchor="ctr" anchorCtr="1">
+      <a:spAutoFit/>
+    </cs:bodyPr>
+  </cs:dataLabelCallout>
+  <cs:dataPoint>
+    <cs:lnRef idx="0"/>
+    <cs:fillRef idx="1">
+      <cs:styleClr val="auto"/>
+    </cs:fillRef>
+    <cs:effectRef idx="0"/>
+    <cs:fontRef idx="minor">
+      <a:schemeClr val="tx1"/>
+    </cs:fontRef>
+  </cs:dataPoint>
+  <cs:dataPoint3D>
+    <cs:lnRef idx="0"/>
+    <cs:fillRef idx="1">
+      <cs:styleClr val="auto"/>
+    </cs:fillRef>
+    <cs:effectRef idx="0"/>
+    <cs:fontRef idx="minor">
+      <a:schemeClr val="tx1"/>
+    </cs:fontRef>
+  </cs:dataPoint3D>
+  <cs:dataPointLine>
+    <cs:lnRef idx="0">
+      <cs:styleClr val="auto"/>
+    </cs:lnRef>
+    <cs:fillRef idx="1"/>
+    <cs:effectRef idx="0"/>
+    <cs:fontRef idx="minor">
+      <a:schemeClr val="tx1"/>
+    </cs:fontRef>
+    <cs:spPr>
+      <a:ln w="28575" cap="rnd">
+        <a:solidFill>
+          <a:schemeClr val="phClr"/>
+        </a:solidFill>
+        <a:round/>
+      </a:ln>
+    </cs:spPr>
+  </cs:dataPointLine>
+  <cs:dataPointMarker>
+    <cs:lnRef idx="0">
+      <cs:styleClr val="auto"/>
+    </cs:lnRef>
+    <cs:fillRef idx="1">
+      <cs:styleClr val="auto"/>
+    </cs:fillRef>
+    <cs:effectRef idx="0"/>
+    <cs:fontRef idx="minor">
+      <a:schemeClr val="tx1"/>
+    </cs:fontRef>
+    <cs:spPr>
+      <a:ln w="9525">
+        <a:solidFill>
+          <a:schemeClr val="phClr"/>
+        </a:solidFill>
+      </a:ln>
+    </cs:spPr>
+  </cs:dataPointMarker>
+  <cs:dataPointMarkerLayout symbol="circle" size="5"/>
+  <cs:dataPointWireframe>
+    <cs:lnRef idx="0">
+      <cs:styleClr val="auto"/>
+    </cs:lnRef>
+    <cs:fillRef idx="1"/>
+    <cs:effectRef idx="0"/>
+    <cs:fontRef idx="minor">
+      <a:schemeClr val="tx1"/>
+    </cs:fontRef>
+    <cs:spPr>
+      <a:ln w="9525" cap="rnd">
+        <a:solidFill>
+          <a:schemeClr val="phClr"/>
+        </a:solidFill>
+        <a:round/>
+      </a:ln>
+    </cs:spPr>
+  </cs:dataPointWireframe>
+  <cs:dataTable>
+    <cs:lnRef idx="0"/>
+    <cs:fillRef idx="0"/>
+    <cs:effectRef idx="0"/>
+    <cs:fontRef idx="minor">
+      <a:schemeClr val="tx1">
+        <a:lumMod val="65000"/>
+        <a:lumOff val="35000"/>
+      </a:schemeClr>
+    </cs:fontRef>
+    <cs:spPr>
+      <a:noFill/>
+      <a:ln w="9525" cap="flat" cmpd="sng" algn="ctr">
+        <a:solidFill>
+          <a:schemeClr val="tx1">
+            <a:lumMod val="15000"/>
+            <a:lumOff val="85000"/>
+          </a:schemeClr>
+        </a:solidFill>
+        <a:round/>
+      </a:ln>
+    </cs:spPr>
+    <cs:defRPr sz="900" kern="1200"/>
+  </cs:dataTable>
+  <cs:downBar>
+    <cs:lnRef idx="0"/>
+    <cs:fillRef idx="0"/>
+    <cs:effectRef idx="0"/>
+    <cs:fontRef idx="minor">
+      <a:schemeClr val="dk1"/>
+    </cs:fontRef>
+    <cs:spPr>
+      <a:solidFill>
+        <a:schemeClr val="dk1">
+          <a:lumMod val="65000"/>
+          <a:lumOff val="35000"/>
+        </a:schemeClr>
+      </a:solidFill>
+      <a:ln w="9525">
+        <a:solidFill>
+          <a:schemeClr val="tx1">
+            <a:lumMod val="65000"/>
+            <a:lumOff val="35000"/>
+          </a:schemeClr>
+        </a:solidFill>
+      </a:ln>
+    </cs:spPr>
+  </cs:downBar>
+  <cs:dropLine>
+    <cs:lnRef idx="0"/>
+    <cs:fillRef idx="0"/>
+    <cs:effectRef idx="0"/>
+    <cs:fontRef idx="minor">
+      <a:schemeClr val="tx1"/>
+    </cs:fontRef>
+    <cs:spPr>
+      <a:ln w="9525" cap="flat" cmpd="sng" algn="ctr">
+        <a:solidFill>
+          <a:schemeClr val="tx1">
+            <a:lumMod val="35000"/>
+            <a:lumOff val="65000"/>
+          </a:schemeClr>
+        </a:solidFill>
+        <a:round/>
+      </a:ln>
+    </cs:spPr>
+  </cs:dropLine>
+  <cs:errorBar>
+    <cs:lnRef idx="0"/>
+    <cs:fillRef idx="0"/>
+    <cs:effectRef idx="0"/>
+    <cs:fontRef idx="minor">
+      <a:schemeClr val="tx1"/>
+    </cs:fontRef>
+    <cs:spPr>
+      <a:ln w="9525" cap="flat" cmpd="sng" algn="ctr">
+        <a:solidFill>
+          <a:schemeClr val="tx1">
+            <a:lumMod val="65000"/>
+            <a:lumOff val="35000"/>
+          </a:schemeClr>
+        </a:solidFill>
+        <a:round/>
+      </a:ln>
+    </cs:spPr>
+  </cs:errorBar>
+  <cs:floor>
+    <cs:lnRef idx="0"/>
+    <cs:fillRef idx="0"/>
+    <cs:effectRef idx="0"/>
+    <cs:fontRef idx="minor">
+      <a:schemeClr val="tx1"/>
+    </cs:fontRef>
+    <cs:spPr>
+      <a:noFill/>
+      <a:ln>
+        <a:noFill/>
+      </a:ln>
+    </cs:spPr>
+  </cs:floor>
+  <cs:gridlineMajor>
+    <cs:lnRef idx="0"/>
+    <cs:fillRef idx="0"/>
+    <cs:effectRef idx="0"/>
+    <cs:fontRef idx="minor">
+      <a:schemeClr val="tx1"/>
+    </cs:fontRef>
+    <cs:spPr>
+      <a:ln w="9525" cap="flat" cmpd="sng" algn="ctr">
+        <a:solidFill>
+          <a:schemeClr val="tx1">
+            <a:lumMod val="15000"/>
+            <a:lumOff val="85000"/>
+          </a:schemeClr>
+        </a:solidFill>
+        <a:round/>
+      </a:ln>
+    </cs:spPr>
+  </cs:gridlineMajor>
+  <cs:gridlineMinor>
+    <cs:lnRef idx="0"/>
+    <cs:fillRef idx="0"/>
+    <cs:effectRef idx="0"/>
+    <cs:fontRef idx="minor">
+      <a:schemeClr val="tx1"/>
+    </cs:fontRef>
+    <cs:spPr>
+      <a:ln w="9525" cap="flat" cmpd="sng" algn="ctr">
+        <a:solidFill>
+          <a:schemeClr val="tx1">
+            <a:lumMod val="5000"/>
+            <a:lumOff val="95000"/>
+          </a:schemeClr>
+        </a:solidFill>
+        <a:round/>
+      </a:ln>
+    </cs:spPr>
+  </cs:gridlineMinor>
+  <cs:hiLoLine>
+    <cs:lnRef idx="0"/>
+    <cs:fillRef idx="0"/>
+    <cs:effectRef idx="0"/>
+    <cs:fontRef idx="minor">
+      <a:schemeClr val="tx1"/>
+    </cs:fontRef>
+    <cs:spPr>
+      <a:ln w="9525" cap="flat" cmpd="sng" algn="ctr">
+        <a:solidFill>
+          <a:schemeClr val="tx1">
+            <a:lumMod val="75000"/>
+            <a:lumOff val="25000"/>
+          </a:schemeClr>
+        </a:solidFill>
+        <a:round/>
+      </a:ln>
+    </cs:spPr>
+  </cs:hiLoLine>
+  <cs:leaderLine>
+    <cs:lnRef idx="0"/>
+    <cs:fillRef idx="0"/>
+    <cs:effectRef idx="0"/>
+    <cs:fontRef idx="minor">
+      <a:schemeClr val="tx1"/>
+    </cs:fontRef>
+    <cs:spPr>
+      <a:ln w="9525" cap="flat" cmpd="sng" algn="ctr">
+        <a:solidFill>
+          <a:schemeClr val="tx1">
+            <a:lumMod val="35000"/>
+            <a:lumOff val="65000"/>
+          </a:schemeClr>
+        </a:solidFill>
+        <a:round/>
+      </a:ln>
+    </cs:spPr>
+  </cs:leaderLine>
+  <cs:legend>
+    <cs:lnRef idx="0"/>
+    <cs:fillRef idx="0"/>
+    <cs:effectRef idx="0"/>
+    <cs:fontRef idx="minor">
+      <a:schemeClr val="tx1">
+        <a:lumMod val="65000"/>
+        <a:lumOff val="35000"/>
+      </a:schemeClr>
+    </cs:fontRef>
+    <cs:defRPr sz="900" kern="1200"/>
+  </cs:legend>
+  <cs:plotArea mods="allowNoFillOverride allowNoLineOverride">
+    <cs:lnRef idx="0"/>
+    <cs:fillRef idx="0"/>
+    <cs:effectRef idx="0"/>
+    <cs:fontRef idx="minor">
+      <a:schemeClr val="tx1"/>
+    </cs:fontRef>
+  </cs:plotArea>
+  <cs:plotArea3D mods="allowNoFillOverride allowNoLineOverride">
+    <cs:lnRef idx="0"/>
+    <cs:fillRef idx="0"/>
+    <cs:effectRef idx="0"/>
+    <cs:fontRef idx="minor">
+      <a:schemeClr val="tx1"/>
+    </cs:fontRef>
+  </cs:plotArea3D>
+  <cs:seriesAxis>
+    <cs:lnRef idx="0"/>
+    <cs:fillRef idx="0"/>
+    <cs:effectRef idx="0"/>
+    <cs:fontRef idx="minor">
+      <a:schemeClr val="tx1">
+        <a:lumMod val="65000"/>
+        <a:lumOff val="35000"/>
+      </a:schemeClr>
+    </cs:fontRef>
+    <cs:defRPr sz="900" kern="1200"/>
+  </cs:seriesAxis>
+  <cs:seriesLine>
+    <cs:lnRef idx="0"/>
+    <cs:fillRef idx="0"/>
+    <cs:effectRef idx="0"/>
+    <cs:fontRef idx="minor">
+      <a:schemeClr val="tx1"/>
+    </cs:fontRef>
+    <cs:spPr>
+      <a:ln w="9525" cap="flat" cmpd="sng" algn="ctr">
+        <a:solidFill>
+          <a:schemeClr val="tx1">
+            <a:lumMod val="35000"/>
+            <a:lumOff val="65000"/>
+          </a:schemeClr>
+        </a:solidFill>
+        <a:round/>
+      </a:ln>
+    </cs:spPr>
+  </cs:seriesLine>
+  <cs:title>
+    <cs:lnRef idx="0"/>
+    <cs:fillRef idx="0"/>
+    <cs:effectRef idx="0"/>
+    <cs:fontRef idx="minor">
+      <a:schemeClr val="tx1">
+        <a:lumMod val="65000"/>
+        <a:lumOff val="35000"/>
+      </a:schemeClr>
+    </cs:fontRef>
+    <cs:defRPr sz="1400" b="0" kern="1200" spc="0" baseline="0"/>
+  </cs:title>
+  <cs:trendline>
+    <cs:lnRef idx="0">
+      <cs:styleClr val="auto"/>
+    </cs:lnRef>
+    <cs:fillRef idx="0"/>
+    <cs:effectRef idx="0"/>
+    <cs:fontRef idx="minor">
+      <a:schemeClr val="tx1"/>
+    </cs:fontRef>
+    <cs:spPr>
+      <a:ln w="19050" cap="rnd">
+        <a:solidFill>
+          <a:schemeClr val="phClr"/>
+        </a:solidFill>
+        <a:prstDash val="sysDot"/>
+      </a:ln>
+    </cs:spPr>
+  </cs:trendline>
+  <cs:trendlineLabel>
+    <cs:lnRef idx="0"/>
+    <cs:fillRef idx="0"/>
+    <cs:effectRef idx="0"/>
+    <cs:fontRef idx="minor">
+      <a:schemeClr val="tx1">
+        <a:lumMod val="65000"/>
+        <a:lumOff val="35000"/>
+      </a:schemeClr>
+    </cs:fontRef>
+    <cs:defRPr sz="900" kern="1200"/>
+  </cs:trendlineLabel>
+  <cs:upBar>
+    <cs:lnRef idx="0"/>
+    <cs:fillRef idx="0"/>
+    <cs:effectRef idx="0"/>
+    <cs:fontRef idx="minor">
+      <a:schemeClr val="dk1"/>
+    </cs:fontRef>
+    <cs:spPr>
+      <a:solidFill>
+        <a:schemeClr val="lt1"/>
+      </a:solidFill>
+      <a:ln w="9525">
+        <a:solidFill>
+          <a:schemeClr val="tx1">
+            <a:lumMod val="15000"/>
+            <a:lumOff val="85000"/>
+          </a:schemeClr>
+        </a:solidFill>
+      </a:ln>
+    </cs:spPr>
+  </cs:upBar>
+  <cs:valueAxis>
+    <cs:lnRef idx="0"/>
+    <cs:fillRef idx="0"/>
+    <cs:effectRef idx="0"/>
+    <cs:fontRef idx="minor">
+      <a:schemeClr val="tx1">
+        <a:lumMod val="65000"/>
+        <a:lumOff val="35000"/>
+      </a:schemeClr>
+    </cs:fontRef>
+    <cs:defRPr sz="900" kern="1200"/>
+  </cs:valueAxis>
+  <cs:wall>
+    <cs:lnRef idx="0"/>
+    <cs:fillRef idx="0"/>
+    <cs:effectRef idx="0"/>
+    <cs:fontRef idx="minor">
+      <a:schemeClr val="tx1"/>
+    </cs:fontRef>
+    <cs:spPr>
+      <a:noFill/>
+      <a:ln>
+        <a:noFill/>
+      </a:ln>
+    </cs:spPr>
+  </cs:wall>
+</cs:chartStyle>
 </file>
 
 <file path=word/theme/theme1.xml><?xml version="1.0" encoding="utf-8"?>

</xml_diff>

<commit_message>
Added final version of measurement reports
</commit_message>
<xml_diff>
--- a/meetrapporten/working/Grijstint geheugen.docx
+++ b/meetrapporten/working/Grijstint geheugen.docx
@@ -1,6 +1,6 @@
 
 <file path=word/document.xml><?xml version="1.0" encoding="utf-8"?>
-<w:document xmlns:wpc="http://schemas.microsoft.com/office/word/2010/wordprocessingCanvas" xmlns:mo="http://schemas.microsoft.com/office/mac/office/2008/main" xmlns:mc="http://schemas.openxmlformats.org/markup-compatibility/2006" xmlns:mv="urn:schemas-microsoft-com:mac:vml" xmlns:o="urn:schemas-microsoft-com:office:office" xmlns:r="http://schemas.openxmlformats.org/officeDocument/2006/relationships" xmlns:m="http://schemas.openxmlformats.org/officeDocument/2006/math" xmlns:v="urn:schemas-microsoft-com:vml" xmlns:wp14="http://schemas.microsoft.com/office/word/2010/wordprocessingDrawing" xmlns:wp="http://schemas.openxmlformats.org/drawingml/2006/wordprocessingDrawing" xmlns:w10="urn:schemas-microsoft-com:office:word" xmlns:w="http://schemas.openxmlformats.org/wordprocessingml/2006/main" xmlns:w14="http://schemas.microsoft.com/office/word/2010/wordml" xmlns:w15="http://schemas.microsoft.com/office/word/2012/wordml" xmlns:wpg="http://schemas.microsoft.com/office/word/2010/wordprocessingGroup" xmlns:wpi="http://schemas.microsoft.com/office/word/2010/wordprocessingInk" xmlns:wne="http://schemas.microsoft.com/office/word/2006/wordml" xmlns:wps="http://schemas.microsoft.com/office/word/2010/wordprocessingShape" mc:Ignorable="w14 w15 wp14">
+<w:document xmlns:wpc="http://schemas.microsoft.com/office/word/2010/wordprocessingCanvas" xmlns:cx="http://schemas.microsoft.com/office/drawing/2014/chartex" xmlns:cx1="http://schemas.microsoft.com/office/drawing/2015/9/8/chartex" xmlns:cx2="http://schemas.microsoft.com/office/drawing/2015/10/21/chartex" xmlns:cx3="http://schemas.microsoft.com/office/drawing/2016/5/9/chartex" xmlns:cx4="http://schemas.microsoft.com/office/drawing/2016/5/10/chartex" xmlns:cx5="http://schemas.microsoft.com/office/drawing/2016/5/11/chartex" xmlns:mc="http://schemas.openxmlformats.org/markup-compatibility/2006" xmlns:o="urn:schemas-microsoft-com:office:office" xmlns:r="http://schemas.openxmlformats.org/officeDocument/2006/relationships" xmlns:m="http://schemas.openxmlformats.org/officeDocument/2006/math" xmlns:v="urn:schemas-microsoft-com:vml" xmlns:wp14="http://schemas.microsoft.com/office/word/2010/wordprocessingDrawing" xmlns:wp="http://schemas.openxmlformats.org/drawingml/2006/wordprocessingDrawing" xmlns:w10="urn:schemas-microsoft-com:office:word" xmlns:w="http://schemas.openxmlformats.org/wordprocessingml/2006/main" xmlns:w14="http://schemas.microsoft.com/office/word/2010/wordml" xmlns:w15="http://schemas.microsoft.com/office/word/2012/wordml" xmlns:w16se="http://schemas.microsoft.com/office/word/2015/wordml/symex" xmlns:wpg="http://schemas.microsoft.com/office/word/2010/wordprocessingGroup" xmlns:wpi="http://schemas.microsoft.com/office/word/2010/wordprocessingInk" xmlns:wne="http://schemas.microsoft.com/office/word/2006/wordml" xmlns:wps="http://schemas.microsoft.com/office/word/2010/wordprocessingShape" mc:Ignorable="w14 w15 w16se wp14">
   <w:body>
     <w:p>
       <w:pPr>
@@ -244,7 +244,21 @@
         <w:rPr>
           <w:lang w:val="nl-NL"/>
         </w:rPr>
-        <w:t xml:space="preserve">gaan de verschillende opties van grayscale conversies allemaal apart testen. Dit doen we door elke keer met een geimplementeerde optie het programma </w:t>
+        <w:t xml:space="preserve">gaan de verschillende opties van grayscale conversies allemaal apart testen. Dit doen we door elke keer met een </w:t>
+      </w:r>
+      <w:proofErr w:type="spellStart"/>
+      <w:r>
+        <w:rPr>
+          <w:lang w:val="nl-NL"/>
+        </w:rPr>
+        <w:t>geimplementeerde</w:t>
+      </w:r>
+      <w:proofErr w:type="spellEnd"/>
+      <w:r>
+        <w:rPr>
+          <w:lang w:val="nl-NL"/>
+        </w:rPr>
+        <w:t xml:space="preserve"> optie het programma </w:t>
       </w:r>
       <w:r>
         <w:rPr>
@@ -262,7 +276,21 @@
         <w:rPr>
           <w:lang w:val="nl-NL"/>
         </w:rPr>
-        <w:t xml:space="preserve"> waardes die we terug krijgen van de console te noteren.</w:t>
+        <w:t xml:space="preserve"> waardes die we </w:t>
+      </w:r>
+      <w:proofErr w:type="gramStart"/>
+      <w:r>
+        <w:rPr>
+          <w:lang w:val="nl-NL"/>
+        </w:rPr>
+        <w:t>terug krijgen</w:t>
+      </w:r>
+      <w:proofErr w:type="gramEnd"/>
+      <w:r>
+        <w:rPr>
+          <w:lang w:val="nl-NL"/>
+        </w:rPr>
+        <w:t xml:space="preserve"> van de console te noteren.</w:t>
       </w:r>
       <w:r>
         <w:rPr>
@@ -392,7 +420,7 @@
           <w:lang w:val="nl-NL" w:eastAsia="nl-NL"/>
         </w:rPr>
         <w:drawing>
-          <wp:anchor distT="0" distB="0" distL="114300" distR="114300" simplePos="0" relativeHeight="251658240" behindDoc="0" locked="0" layoutInCell="1" allowOverlap="1" wp14:anchorId="70889D62" wp14:editId="52360A91">
+          <wp:anchor distT="0" distB="0" distL="114300" distR="114300" simplePos="0" relativeHeight="251658240" behindDoc="0" locked="0" layoutInCell="1" allowOverlap="1" wp14:anchorId="70889D62" wp14:editId="2BC6F32B">
             <wp:simplePos x="0" y="0"/>
             <wp:positionH relativeFrom="column">
               <wp:posOffset>2680970</wp:posOffset>
@@ -476,7 +504,21 @@
         <w:rPr>
           <w:lang w:val="nl-NL"/>
         </w:rPr>
-        <w:t xml:space="preserve"> en zijn gesorteerd van klein naar groot. Uit het grafiek kan je duidelijk aflezen dat de lumiance conversie het minste geheugen gebruikt. </w:t>
+        <w:t xml:space="preserve"> en zijn gesorteerd van klein naar groot. Uit </w:t>
+      </w:r>
+      <w:proofErr w:type="gramStart"/>
+      <w:r>
+        <w:rPr>
+          <w:lang w:val="nl-NL"/>
+        </w:rPr>
+        <w:t>het</w:t>
+      </w:r>
+      <w:proofErr w:type="gramEnd"/>
+      <w:r>
+        <w:rPr>
+          <w:lang w:val="nl-NL"/>
+        </w:rPr>
+        <w:t xml:space="preserve"> grafiek kan je duidelijk aflezen dat de lumiance conversie het minste geheugen gebruikt. </w:t>
       </w:r>
     </w:p>
     <w:p>
@@ -518,6 +560,8 @@
           <w:lang w:val="nl-NL"/>
         </w:rPr>
       </w:pPr>
+      <w:bookmarkStart w:id="0" w:name="_GoBack"/>
+      <w:bookmarkEnd w:id="0"/>
     </w:p>
     <w:p>
       <w:pPr>
@@ -556,7 +600,21 @@
         <w:rPr>
           <w:lang w:val="nl-NL"/>
         </w:rPr>
-        <w:t xml:space="preserve">is het dus het handigst om die te gebruiken. De verschillen zijn wel laag dus als het systeem ruim genoeg geheugen heeft is het geen probleem om de andere opties nog eens goed te bekijken. </w:t>
+        <w:t xml:space="preserve">is het dus het handigst om die te gebruiken. De verschillen zijn wel laag dus als het systeem </w:t>
+      </w:r>
+      <w:proofErr w:type="gramStart"/>
+      <w:r>
+        <w:rPr>
+          <w:lang w:val="nl-NL"/>
+        </w:rPr>
+        <w:t>ruim</w:t>
+      </w:r>
+      <w:proofErr w:type="gramEnd"/>
+      <w:r>
+        <w:rPr>
+          <w:lang w:val="nl-NL"/>
+        </w:rPr>
+        <w:t xml:space="preserve"> genoeg geheugen heeft is het geen probleem om de andere opties nog eens goed te bekijken. </w:t>
       </w:r>
     </w:p>
     <w:p>
@@ -603,8 +661,6 @@
         </w:rPr>
         <w:t>.</w:t>
       </w:r>
-      <w:bookmarkStart w:id="0" w:name="_GoBack"/>
-      <w:bookmarkEnd w:id="0"/>
     </w:p>
     <w:sectPr>
       <w:pgSz w:w="12240" w:h="15840"/>
@@ -617,8 +673,8 @@
 </file>
 
 <file path=word/numbering.xml><?xml version="1.0" encoding="utf-8"?>
-<w:numbering xmlns:wpc="http://schemas.microsoft.com/office/word/2010/wordprocessingCanvas" xmlns:mo="http://schemas.microsoft.com/office/mac/office/2008/main" xmlns:mc="http://schemas.openxmlformats.org/markup-compatibility/2006" xmlns:mv="urn:schemas-microsoft-com:mac:vml" xmlns:o="urn:schemas-microsoft-com:office:office" xmlns:r="http://schemas.openxmlformats.org/officeDocument/2006/relationships" xmlns:m="http://schemas.openxmlformats.org/officeDocument/2006/math" xmlns:v="urn:schemas-microsoft-com:vml" xmlns:wp14="http://schemas.microsoft.com/office/word/2010/wordprocessingDrawing" xmlns:wp="http://schemas.openxmlformats.org/drawingml/2006/wordprocessingDrawing" xmlns:w10="urn:schemas-microsoft-com:office:word" xmlns:w="http://schemas.openxmlformats.org/wordprocessingml/2006/main" xmlns:w14="http://schemas.microsoft.com/office/word/2010/wordml" xmlns:w15="http://schemas.microsoft.com/office/word/2012/wordml" xmlns:wpg="http://schemas.microsoft.com/office/word/2010/wordprocessingGroup" xmlns:wpi="http://schemas.microsoft.com/office/word/2010/wordprocessingInk" xmlns:wne="http://schemas.microsoft.com/office/word/2006/wordml" xmlns:wps="http://schemas.microsoft.com/office/word/2010/wordprocessingShape" mc:Ignorable="w14 w15 wp14">
-  <w:abstractNum w:abstractNumId="0">
+<w:numbering xmlns:wpc="http://schemas.microsoft.com/office/word/2010/wordprocessingCanvas" xmlns:cx="http://schemas.microsoft.com/office/drawing/2014/chartex" xmlns:cx1="http://schemas.microsoft.com/office/drawing/2015/9/8/chartex" xmlns:cx2="http://schemas.microsoft.com/office/drawing/2015/10/21/chartex" xmlns:cx3="http://schemas.microsoft.com/office/drawing/2016/5/9/chartex" xmlns:cx4="http://schemas.microsoft.com/office/drawing/2016/5/10/chartex" xmlns:cx5="http://schemas.microsoft.com/office/drawing/2016/5/11/chartex" xmlns:mc="http://schemas.openxmlformats.org/markup-compatibility/2006" xmlns:o="urn:schemas-microsoft-com:office:office" xmlns:r="http://schemas.openxmlformats.org/officeDocument/2006/relationships" xmlns:m="http://schemas.openxmlformats.org/officeDocument/2006/math" xmlns:v="urn:schemas-microsoft-com:vml" xmlns:wp14="http://schemas.microsoft.com/office/word/2010/wordprocessingDrawing" xmlns:wp="http://schemas.openxmlformats.org/drawingml/2006/wordprocessingDrawing" xmlns:w10="urn:schemas-microsoft-com:office:word" xmlns:w="http://schemas.openxmlformats.org/wordprocessingml/2006/main" xmlns:w14="http://schemas.microsoft.com/office/word/2010/wordml" xmlns:w15="http://schemas.microsoft.com/office/word/2012/wordml" xmlns:w16se="http://schemas.microsoft.com/office/word/2015/wordml/symex" xmlns:wpg="http://schemas.microsoft.com/office/word/2010/wordprocessingGroup" xmlns:wpi="http://schemas.microsoft.com/office/word/2010/wordprocessingInk" xmlns:wne="http://schemas.microsoft.com/office/word/2006/wordml" xmlns:wps="http://schemas.microsoft.com/office/word/2010/wordprocessingShape" mc:Ignorable="w14 w15 w16se wp14">
+  <w:abstractNum w:abstractNumId="0" w15:restartNumberingAfterBreak="0">
     <w:nsid w:val="268858BF"/>
     <w:multiLevelType w:val="multilevel"/>
     <w:tmpl w:val="110C3B44"/>
@@ -733,7 +789,7 @@
       </w:rPr>
     </w:lvl>
   </w:abstractNum>
-  <w:abstractNum w:abstractNumId="1">
+  <w:abstractNum w:abstractNumId="1" w15:restartNumberingAfterBreak="0">
     <w:nsid w:val="6E341C3D"/>
     <w:multiLevelType w:val="hybridMultilevel"/>
     <w:tmpl w:val="B2424562"/>
@@ -861,7 +917,7 @@
 </file>
 
 <file path=word/styles.xml><?xml version="1.0" encoding="utf-8"?>
-<w:styles xmlns:mc="http://schemas.openxmlformats.org/markup-compatibility/2006" xmlns:r="http://schemas.openxmlformats.org/officeDocument/2006/relationships" xmlns:w="http://schemas.openxmlformats.org/wordprocessingml/2006/main" xmlns:w14="http://schemas.microsoft.com/office/word/2010/wordml" xmlns:w15="http://schemas.microsoft.com/office/word/2012/wordml" mc:Ignorable="w14 w15">
+<w:styles xmlns:mc="http://schemas.openxmlformats.org/markup-compatibility/2006" xmlns:r="http://schemas.openxmlformats.org/officeDocument/2006/relationships" xmlns:w="http://schemas.openxmlformats.org/wordprocessingml/2006/main" xmlns:w14="http://schemas.microsoft.com/office/word/2010/wordml" xmlns:w15="http://schemas.microsoft.com/office/word/2012/wordml" xmlns:w16se="http://schemas.microsoft.com/office/word/2015/wordml/symex" mc:Ignorable="w14 w15 w16se">
   <w:docDefaults>
     <w:rPrDefault>
       <w:rPr>
@@ -877,7 +933,7 @@
       </w:pPr>
     </w:pPrDefault>
   </w:docDefaults>
-  <w:latentStyles w:defLockedState="0" w:defUIPriority="99" w:defSemiHidden="0" w:defUnhideWhenUsed="0" w:defQFormat="0" w:count="382">
+  <w:latentStyles w:defLockedState="0" w:defUIPriority="99" w:defSemiHidden="0" w:defUnhideWhenUsed="0" w:defQFormat="0" w:count="374">
     <w:lsdException w:name="Normal" w:uiPriority="0" w:qFormat="1"/>
     <w:lsdException w:name="heading 1" w:uiPriority="9" w:qFormat="1"/>
     <w:lsdException w:name="heading 2" w:semiHidden="1" w:uiPriority="9" w:unhideWhenUsed="1" w:qFormat="1"/>
@@ -1268,7 +1324,7 @@
     <w:name w:val="heading 1"/>
     <w:basedOn w:val="Standaard"/>
     <w:next w:val="Standaard"/>
-    <w:link w:val="Kop1Teken"/>
+    <w:link w:val="Kop1Char"/>
     <w:uiPriority w:val="9"/>
     <w:qFormat/>
     <w:rsid w:val="00DE73A8"/>
@@ -1295,7 +1351,7 @@
     <w:name w:val="heading 2"/>
     <w:basedOn w:val="Standaard"/>
     <w:next w:val="Standaard"/>
-    <w:link w:val="Kop2Teken"/>
+    <w:link w:val="Kop2Char"/>
     <w:uiPriority w:val="9"/>
     <w:unhideWhenUsed/>
     <w:qFormat/>
@@ -1323,7 +1379,7 @@
     <w:name w:val="heading 3"/>
     <w:basedOn w:val="Standaard"/>
     <w:next w:val="Standaard"/>
-    <w:link w:val="Kop3Teken"/>
+    <w:link w:val="Kop3Char"/>
     <w:uiPriority w:val="9"/>
     <w:semiHidden/>
     <w:unhideWhenUsed/>
@@ -1347,7 +1403,7 @@
     <w:name w:val="heading 4"/>
     <w:basedOn w:val="Standaard"/>
     <w:next w:val="Standaard"/>
-    <w:link w:val="Kop4Teken"/>
+    <w:link w:val="Kop4Char"/>
     <w:uiPriority w:val="9"/>
     <w:semiHidden/>
     <w:unhideWhenUsed/>
@@ -1372,7 +1428,7 @@
     <w:name w:val="heading 5"/>
     <w:basedOn w:val="Standaard"/>
     <w:next w:val="Standaard"/>
-    <w:link w:val="Kop5Teken"/>
+    <w:link w:val="Kop5Char"/>
     <w:uiPriority w:val="9"/>
     <w:semiHidden/>
     <w:unhideWhenUsed/>
@@ -1393,7 +1449,7 @@
     <w:name w:val="heading 6"/>
     <w:basedOn w:val="Standaard"/>
     <w:next w:val="Standaard"/>
-    <w:link w:val="Kop6Teken"/>
+    <w:link w:val="Kop6Char"/>
     <w:uiPriority w:val="9"/>
     <w:semiHidden/>
     <w:unhideWhenUsed/>
@@ -1416,7 +1472,7 @@
     <w:name w:val="heading 7"/>
     <w:basedOn w:val="Standaard"/>
     <w:next w:val="Standaard"/>
-    <w:link w:val="Kop7Teken"/>
+    <w:link w:val="Kop7Char"/>
     <w:uiPriority w:val="9"/>
     <w:semiHidden/>
     <w:unhideWhenUsed/>
@@ -1439,7 +1495,7 @@
     <w:name w:val="heading 8"/>
     <w:basedOn w:val="Standaard"/>
     <w:next w:val="Standaard"/>
-    <w:link w:val="Kop8Teken"/>
+    <w:link w:val="Kop8Char"/>
     <w:uiPriority w:val="9"/>
     <w:semiHidden/>
     <w:unhideWhenUsed/>
@@ -1461,7 +1517,7 @@
     <w:name w:val="heading 9"/>
     <w:basedOn w:val="Standaard"/>
     <w:next w:val="Standaard"/>
-    <w:link w:val="Kop9Teken"/>
+    <w:link w:val="Kop9Char"/>
     <w:uiPriority w:val="9"/>
     <w:semiHidden/>
     <w:unhideWhenUsed/>
@@ -1508,8 +1564,8 @@
     <w:semiHidden/>
     <w:unhideWhenUsed/>
   </w:style>
-  <w:style w:type="character" w:customStyle="1" w:styleId="Kop1Teken">
-    <w:name w:val="Kop 1 Teken"/>
+  <w:style w:type="character" w:customStyle="1" w:styleId="Kop1Char">
+    <w:name w:val="Kop 1 Char"/>
     <w:basedOn w:val="Standaardalinea-lettertype"/>
     <w:link w:val="Kop1"/>
     <w:uiPriority w:val="9"/>
@@ -1523,8 +1579,8 @@
       <w:szCs w:val="28"/>
     </w:rPr>
   </w:style>
-  <w:style w:type="character" w:customStyle="1" w:styleId="Kop2Teken">
-    <w:name w:val="Kop 2 Teken"/>
+  <w:style w:type="character" w:customStyle="1" w:styleId="Kop2Char">
+    <w:name w:val="Kop 2 Char"/>
     <w:basedOn w:val="Standaardalinea-lettertype"/>
     <w:link w:val="Kop2"/>
     <w:uiPriority w:val="9"/>
@@ -1538,8 +1594,8 @@
       <w:szCs w:val="26"/>
     </w:rPr>
   </w:style>
-  <w:style w:type="character" w:customStyle="1" w:styleId="Kop3Teken">
-    <w:name w:val="Kop 3 Teken"/>
+  <w:style w:type="character" w:customStyle="1" w:styleId="Kop3Char">
+    <w:name w:val="Kop 3 Char"/>
     <w:basedOn w:val="Standaardalinea-lettertype"/>
     <w:link w:val="Kop3"/>
     <w:uiPriority w:val="9"/>
@@ -1553,8 +1609,8 @@
       <w:sz w:val="20"/>
     </w:rPr>
   </w:style>
-  <w:style w:type="character" w:customStyle="1" w:styleId="Kop4Teken">
-    <w:name w:val="Kop 4 Teken"/>
+  <w:style w:type="character" w:customStyle="1" w:styleId="Kop4Char">
+    <w:name w:val="Kop 4 Char"/>
     <w:basedOn w:val="Standaardalinea-lettertype"/>
     <w:link w:val="Kop4"/>
     <w:uiPriority w:val="9"/>
@@ -1570,8 +1626,8 @@
       <w:sz w:val="20"/>
     </w:rPr>
   </w:style>
-  <w:style w:type="character" w:customStyle="1" w:styleId="Kop5Teken">
-    <w:name w:val="Kop 5 Teken"/>
+  <w:style w:type="character" w:customStyle="1" w:styleId="Kop5Char">
+    <w:name w:val="Kop 5 Char"/>
     <w:basedOn w:val="Standaardalinea-lettertype"/>
     <w:link w:val="Kop5"/>
     <w:uiPriority w:val="9"/>
@@ -1583,8 +1639,8 @@
       <w:sz w:val="20"/>
     </w:rPr>
   </w:style>
-  <w:style w:type="character" w:customStyle="1" w:styleId="Kop6Teken">
-    <w:name w:val="Kop 6 Teken"/>
+  <w:style w:type="character" w:customStyle="1" w:styleId="Kop6Char">
+    <w:name w:val="Kop 6 Char"/>
     <w:basedOn w:val="Standaardalinea-lettertype"/>
     <w:link w:val="Kop6"/>
     <w:uiPriority w:val="9"/>
@@ -1598,8 +1654,8 @@
       <w:sz w:val="20"/>
     </w:rPr>
   </w:style>
-  <w:style w:type="character" w:customStyle="1" w:styleId="Kop7Teken">
-    <w:name w:val="Kop 7 Teken"/>
+  <w:style w:type="character" w:customStyle="1" w:styleId="Kop7Char">
+    <w:name w:val="Kop 7 Char"/>
     <w:basedOn w:val="Standaardalinea-lettertype"/>
     <w:link w:val="Kop7"/>
     <w:uiPriority w:val="9"/>
@@ -1613,8 +1669,8 @@
       <w:sz w:val="20"/>
     </w:rPr>
   </w:style>
-  <w:style w:type="character" w:customStyle="1" w:styleId="Kop8Teken">
-    <w:name w:val="Kop 8 Teken"/>
+  <w:style w:type="character" w:customStyle="1" w:styleId="Kop8Char">
+    <w:name w:val="Kop 8 Char"/>
     <w:basedOn w:val="Standaardalinea-lettertype"/>
     <w:link w:val="Kop8"/>
     <w:uiPriority w:val="9"/>
@@ -1627,8 +1683,8 @@
       <w:szCs w:val="20"/>
     </w:rPr>
   </w:style>
-  <w:style w:type="character" w:customStyle="1" w:styleId="Kop9Teken">
-    <w:name w:val="Kop 9 Teken"/>
+  <w:style w:type="character" w:customStyle="1" w:styleId="Kop9Char">
+    <w:name w:val="Kop 9 Char"/>
     <w:basedOn w:val="Standaardalinea-lettertype"/>
     <w:link w:val="Kop9"/>
     <w:uiPriority w:val="9"/>
@@ -1647,7 +1703,7 @@
     <w:name w:val="Title"/>
     <w:basedOn w:val="Standaard"/>
     <w:next w:val="Standaard"/>
-    <w:link w:val="TitelTeken"/>
+    <w:link w:val="TitelChar"/>
     <w:uiPriority w:val="10"/>
     <w:qFormat/>
     <w:rsid w:val="00DE73A8"/>
@@ -1669,8 +1725,8 @@
       <w:szCs w:val="52"/>
     </w:rPr>
   </w:style>
-  <w:style w:type="character" w:customStyle="1" w:styleId="TitelTeken">
-    <w:name w:val="Titel Teken"/>
+  <w:style w:type="character" w:customStyle="1" w:styleId="TitelChar">
+    <w:name w:val="Titel Char"/>
     <w:basedOn w:val="Standaardalinea-lettertype"/>
     <w:link w:val="Titel"/>
     <w:uiPriority w:val="10"/>
@@ -1689,7 +1745,7 @@
     <w:name w:val="Subtitle"/>
     <w:basedOn w:val="Standaard"/>
     <w:next w:val="Standaard"/>
-    <w:link w:val="OndertitelTeken"/>
+    <w:link w:val="OndertitelChar"/>
     <w:uiPriority w:val="11"/>
     <w:qFormat/>
     <w:rsid w:val="00DE73A8"/>
@@ -1711,8 +1767,8 @@
       <w:szCs w:val="24"/>
     </w:rPr>
   </w:style>
-  <w:style w:type="character" w:customStyle="1" w:styleId="OndertitelTeken">
-    <w:name w:val="Ondertitel Teken"/>
+  <w:style w:type="character" w:customStyle="1" w:styleId="OndertitelChar">
+    <w:name w:val="Ondertitel Char"/>
     <w:basedOn w:val="Standaardalinea-lettertype"/>
     <w:link w:val="Ondertitel"/>
     <w:uiPriority w:val="11"/>
@@ -1773,7 +1829,7 @@
     <w:name w:val="Quote"/>
     <w:basedOn w:val="Standaard"/>
     <w:next w:val="Standaard"/>
-    <w:link w:val="CitaatTeken"/>
+    <w:link w:val="CitaatChar"/>
     <w:uiPriority w:val="29"/>
     <w:qFormat/>
     <w:rsid w:val="00DE73A8"/>
@@ -1784,8 +1840,8 @@
       <w:color w:val="000000" w:themeColor="text1"/>
     </w:rPr>
   </w:style>
-  <w:style w:type="character" w:customStyle="1" w:styleId="CitaatTeken">
-    <w:name w:val="Citaat Teken"/>
+  <w:style w:type="character" w:customStyle="1" w:styleId="CitaatChar">
+    <w:name w:val="Citaat Char"/>
     <w:basedOn w:val="Standaardalinea-lettertype"/>
     <w:link w:val="Citaat"/>
     <w:uiPriority w:val="29"/>
@@ -1802,7 +1858,7 @@
     <w:name w:val="Intense Quote"/>
     <w:basedOn w:val="Standaard"/>
     <w:next w:val="Standaard"/>
-    <w:link w:val="DuidelijkcitaatTeken"/>
+    <w:link w:val="DuidelijkcitaatChar"/>
     <w:uiPriority w:val="30"/>
     <w:qFormat/>
     <w:rsid w:val="00DE73A8"/>
@@ -1822,8 +1878,8 @@
       <w:color w:val="4F81BD" w:themeColor="accent1"/>
     </w:rPr>
   </w:style>
-  <w:style w:type="character" w:customStyle="1" w:styleId="DuidelijkcitaatTeken">
-    <w:name w:val="Duidelijk citaat Teken"/>
+  <w:style w:type="character" w:customStyle="1" w:styleId="DuidelijkcitaatChar">
+    <w:name w:val="Duidelijk citaat Char"/>
     <w:basedOn w:val="Standaardalinea-lettertype"/>
     <w:link w:val="Duidelijkcitaat"/>
     <w:uiPriority w:val="30"/>
@@ -1838,7 +1894,7 @@
       <w:sz w:val="20"/>
     </w:rPr>
   </w:style>
-  <w:style w:type="character" w:styleId="Subtielebenadr">
+  <w:style w:type="character" w:styleId="Subtielebenadrukking">
     <w:name w:val="Subtle Emphasis"/>
     <w:uiPriority w:val="19"/>
     <w:qFormat/>
@@ -1852,7 +1908,7 @@
       <w:sz w:val="20"/>
     </w:rPr>
   </w:style>
-  <w:style w:type="character" w:styleId="Intensievebenadr">
+  <w:style w:type="character" w:styleId="Intensievebenadrukking">
     <w:name w:val="Intense Emphasis"/>
     <w:uiPriority w:val="21"/>
     <w:qFormat/>
@@ -1926,7 +1982,7 @@
 </file>
 
 <file path=word/charts/chart1.xml><?xml version="1.0" encoding="utf-8"?>
-<c:chartSpace xmlns:c="http://schemas.openxmlformats.org/drawingml/2006/chart" xmlns:a="http://schemas.openxmlformats.org/drawingml/2006/main" xmlns:r="http://schemas.openxmlformats.org/officeDocument/2006/relationships">
+<c:chartSpace xmlns:c="http://schemas.openxmlformats.org/drawingml/2006/chart" xmlns:a="http://schemas.openxmlformats.org/drawingml/2006/main" xmlns:r="http://schemas.openxmlformats.org/officeDocument/2006/relationships" xmlns:c16r2="http://schemas.microsoft.com/office/drawing/2015/06/chart">
   <c:date1904 val="0"/>
   <c:lang val="nl-NL"/>
   <c:roundedCorners val="0"/>
@@ -2004,17 +2060,6 @@
         <c:ser>
           <c:idx val="0"/>
           <c:order val="0"/>
-          <c:tx>
-            <c:strRef>
-              <c:f>Blad1!$B$1</c:f>
-              <c:strCache>
-                <c:ptCount val="1"/>
-                <c:pt idx="0">
-                  <c:v>Gemiddelde geheugen gebruik</c:v>
-                </c:pt>
-              </c:strCache>
-            </c:strRef>
-          </c:tx>
           <c:spPr>
             <a:solidFill>
               <a:schemeClr val="accent1"/>
@@ -2027,9 +2072,9 @@
           <c:invertIfNegative val="0"/>
           <c:cat>
             <c:strRef>
-              <c:f>Blad1!$A$2:$A$5</c:f>
+              <c:f>Blad1!$A$2:$A$6</c:f>
               <c:strCache>
-                <c:ptCount val="4"/>
+                <c:ptCount val="5"/>
                 <c:pt idx="0">
                   <c:v>Lumiance</c:v>
                 </c:pt>
@@ -2042,30 +2087,41 @@
                 <c:pt idx="3">
                   <c:v>Gemiddelde</c:v>
                 </c:pt>
+                <c:pt idx="4">
+                  <c:v>Decomposition</c:v>
+                </c:pt>
               </c:strCache>
             </c:strRef>
           </c:cat>
           <c:val>
             <c:numRef>
-              <c:f>Blad1!$B$2:$B$5</c:f>
+              <c:f>Blad1!$B$2:$B$6</c:f>
               <c:numCache>
                 <c:formatCode>General</c:formatCode>
-                <c:ptCount val="4"/>
+                <c:ptCount val="5"/>
                 <c:pt idx="0">
-                  <c:v>6.2193664E6</c:v>
+                  <c:v>6219366.4000000004</c:v>
                 </c:pt>
                 <c:pt idx="1">
-                  <c:v>6.250496E6</c:v>
+                  <c:v>6250496</c:v>
                 </c:pt>
                 <c:pt idx="2">
-                  <c:v>6.2595072E6</c:v>
+                  <c:v>6259507.2000000002</c:v>
                 </c:pt>
                 <c:pt idx="3">
-                  <c:v>6.2652416E6</c:v>
+                  <c:v>6265241.5999999996</c:v>
+                </c:pt>
+                <c:pt idx="4">
+                  <c:v>6289817.5999999996</c:v>
                 </c:pt>
               </c:numCache>
             </c:numRef>
           </c:val>
+          <c:extLst>
+            <c:ext xmlns:c16="http://schemas.microsoft.com/office/drawing/2014/chart" uri="{C3380CC4-5D6E-409C-BE32-E72D297353CC}">
+              <c16:uniqueId val="{00000000-B57C-488A-A8EB-9AB8B5A73EE5}"/>
+            </c:ext>
+          </c:extLst>
         </c:ser>
         <c:dLbls>
           <c:showLegendKey val="0"/>
@@ -2152,6 +2208,7 @@
             <a:effectLst/>
           </c:spPr>
         </c:majorGridlines>
+        <c:numFmt formatCode="General" sourceLinked="1"/>
         <c:majorTickMark val="none"/>
         <c:minorTickMark val="none"/>
         <c:tickLblPos val="nextTo"/>

</xml_diff>